<commit_message>
finish ant colony optimization
</commit_message>
<xml_diff>
--- a/assignment_3/assignment_3.docx
+++ b/assignment_3/assignment_3.docx
@@ -681,21 +681,7 @@
             <w:rFonts w:ascii="Cambria Math" w:eastAsiaTheme="minorEastAsia" w:hAnsi="Cambria Math"/>
             <w:lang w:val="en-CA"/>
           </w:rPr>
-          <m:t>3,</m:t>
-        </m:r>
-        <m:r>
-          <w:rPr>
-            <w:rFonts w:ascii="Cambria Math" w:eastAsiaTheme="minorEastAsia" w:hAnsi="Cambria Math"/>
-            <w:lang w:val="en-CA"/>
-          </w:rPr>
-          <m:t>2</m:t>
-        </m:r>
-        <m:r>
-          <w:rPr>
-            <w:rFonts w:ascii="Cambria Math" w:eastAsiaTheme="minorEastAsia" w:hAnsi="Cambria Math"/>
-            <w:lang w:val="en-CA"/>
-          </w:rPr>
-          <m:t>00</m:t>
+          <m:t>3,200</m:t>
         </m:r>
       </m:oMath>
       <w:r>
@@ -745,14 +731,7 @@
           <w:rFonts w:eastAsiaTheme="minorEastAsia"/>
           <w:lang w:val="en-CA"/>
         </w:rPr>
-        <w:t>.</w:t>
-      </w:r>
-      <w:r>
-        <w:rPr>
-          <w:rFonts w:eastAsiaTheme="minorEastAsia"/>
-          <w:lang w:val="en-CA"/>
-        </w:rPr>
-        <w:t xml:space="preserve"> </w:t>
+        <w:t xml:space="preserve">. </w:t>
       </w:r>
       <w:r>
         <w:rPr>
@@ -3321,13 +3300,7 @@
         <w:rPr>
           <w:lang w:val="en-CA"/>
         </w:rPr>
-        <w:t>and utilizing a frequency based tabu list</w:t>
-      </w:r>
-      <w:r>
-        <w:rPr>
-          <w:lang w:val="en-CA"/>
-        </w:rPr>
-        <w:t xml:space="preserve"> led to increased cost values. The cost from the initial range of </w:t>
+        <w:t xml:space="preserve">and utilizing a frequency based tabu list led to increased cost values. The cost from the initial range of </w:t>
       </w:r>
       <m:oMath>
         <m:r>
@@ -3351,49 +3324,7 @@
             <w:rFonts w:ascii="Cambria Math" w:hAnsi="Cambria Math"/>
             <w:lang w:val="en-CA"/>
           </w:rPr>
-          <m:t>[2,</m:t>
-        </m:r>
-        <m:r>
-          <w:rPr>
-            <w:rFonts w:ascii="Cambria Math" w:hAnsi="Cambria Math"/>
-            <w:lang w:val="en-CA"/>
-          </w:rPr>
-          <m:t>9</m:t>
-        </m:r>
-        <m:r>
-          <w:rPr>
-            <w:rFonts w:ascii="Cambria Math" w:hAnsi="Cambria Math"/>
-            <w:lang w:val="en-CA"/>
-          </w:rPr>
-          <m:t xml:space="preserve">00, </m:t>
-        </m:r>
-        <m:r>
-          <w:rPr>
-            <w:rFonts w:ascii="Cambria Math" w:hAnsi="Cambria Math"/>
-            <w:lang w:val="en-CA"/>
-          </w:rPr>
-          <m:t>3</m:t>
-        </m:r>
-        <m:r>
-          <w:rPr>
-            <w:rFonts w:ascii="Cambria Math" w:hAnsi="Cambria Math"/>
-            <w:lang w:val="en-CA"/>
-          </w:rPr>
-          <m:t>,</m:t>
-        </m:r>
-        <m:r>
-          <w:rPr>
-            <w:rFonts w:ascii="Cambria Math" w:hAnsi="Cambria Math"/>
-            <w:lang w:val="en-CA"/>
-          </w:rPr>
-          <m:t>2</m:t>
-        </m:r>
-        <m:r>
-          <w:rPr>
-            <w:rFonts w:ascii="Cambria Math" w:hAnsi="Cambria Math"/>
-            <w:lang w:val="en-CA"/>
-          </w:rPr>
-          <m:t>00]</m:t>
+          <m:t>[2,900, 3,200]</m:t>
         </m:r>
       </m:oMath>
       <w:r>
@@ -3429,6 +3360,7 @@
       <w:pPr>
         <w:ind w:left="0"/>
         <w:rPr>
+          <w:rFonts w:eastAsiaTheme="minorEastAsia"/>
           <w:color w:val="000000" w:themeColor="text1"/>
           <w:lang w:val="en-CA"/>
         </w:rPr>
@@ -3587,9 +3519,1989 @@
         <w:t xml:space="preserve"> </w:t>
       </w:r>
     </w:p>
+    <w:p>
+      <w:pPr>
+        <w:spacing w:after="0" w:line="240" w:lineRule="auto"/>
+        <w:ind w:left="0"/>
+        <w:rPr>
+          <w:color w:val="000000" w:themeColor="text1"/>
+          <w:lang w:val="en-CA"/>
+        </w:rPr>
+      </w:pPr>
+      <w:r>
+        <w:rPr>
+          <w:color w:val="000000" w:themeColor="text1"/>
+          <w:lang w:val="en-CA"/>
+        </w:rPr>
+        <w:br w:type="page"/>
+      </w:r>
+    </w:p>
+    <w:p>
+      <w:pPr>
+        <w:pStyle w:val="Heading1"/>
+        <w:numPr>
+          <w:ilvl w:val="0"/>
+          <w:numId w:val="0"/>
+        </w:numPr>
+        <w:ind w:left="432" w:hanging="432"/>
+      </w:pPr>
+      <w:r>
+        <w:lastRenderedPageBreak/>
+        <w:t>Question 2</w:t>
+      </w:r>
+    </w:p>
+    <w:p>
+      <w:pPr>
+        <w:ind w:left="0"/>
+      </w:pPr>
+      <w:r>
+        <w:br w:type="page"/>
+      </w:r>
+    </w:p>
+    <w:p>
+      <w:pPr>
+        <w:pStyle w:val="Heading1"/>
+        <w:numPr>
+          <w:ilvl w:val="0"/>
+          <w:numId w:val="0"/>
+        </w:numPr>
+        <w:ind w:left="432" w:hanging="432"/>
+      </w:pPr>
+      <w:r>
+        <w:lastRenderedPageBreak/>
+        <w:t>Question 3</w:t>
+      </w:r>
+    </w:p>
+    <w:tbl>
+      <w:tblPr>
+        <w:tblStyle w:val="TableGrid"/>
+        <w:tblW w:w="0" w:type="auto"/>
+        <w:tblLook w:val="04A0" w:firstRow="1" w:lastRow="0" w:firstColumn="1" w:lastColumn="0" w:noHBand="0" w:noVBand="1"/>
+      </w:tblPr>
+      <w:tblGrid>
+        <w:gridCol w:w="4675"/>
+        <w:gridCol w:w="1558"/>
+        <w:gridCol w:w="1558"/>
+        <w:gridCol w:w="1559"/>
+      </w:tblGrid>
+      <w:tr>
+        <w:tc>
+          <w:tcPr>
+            <w:tcW w:w="4675" w:type="dxa"/>
+            <w:vMerge w:val="restart"/>
+            <w:vAlign w:val="center"/>
+          </w:tcPr>
+          <w:p>
+            <w:pPr>
+              <w:ind w:left="0"/>
+              <w:jc w:val="center"/>
+              <w:rPr>
+                <w:b/>
+                <w:bCs/>
+                <w:lang w:val="en-CA"/>
+              </w:rPr>
+            </w:pPr>
+            <w:r>
+              <w:rPr>
+                <w:b/>
+                <w:bCs/>
+                <w:lang w:val="en-CA"/>
+              </w:rPr>
+              <w:t>Results</w:t>
+            </w:r>
+          </w:p>
+        </w:tc>
+        <w:tc>
+          <w:tcPr>
+            <w:tcW w:w="4675" w:type="dxa"/>
+            <w:gridSpan w:val="3"/>
+            <w:vAlign w:val="center"/>
+          </w:tcPr>
+          <w:p>
+            <w:pPr>
+              <w:ind w:left="0"/>
+              <w:jc w:val="center"/>
+              <w:rPr>
+                <w:b/>
+                <w:bCs/>
+                <w:lang w:val="en-CA"/>
+              </w:rPr>
+            </w:pPr>
+            <w:r>
+              <w:rPr>
+                <w:b/>
+                <w:bCs/>
+                <w:lang w:val="en-CA"/>
+              </w:rPr>
+              <w:t>Parameters</w:t>
+            </w:r>
+          </w:p>
+        </w:tc>
+      </w:tr>
+      <w:tr>
+        <w:tc>
+          <w:tcPr>
+            <w:tcW w:w="4675" w:type="dxa"/>
+            <w:vMerge/>
+            <w:vAlign w:val="center"/>
+          </w:tcPr>
+          <w:p>
+            <w:pPr>
+              <w:ind w:left="0"/>
+              <w:jc w:val="center"/>
+              <w:rPr>
+                <w:lang w:val="en-CA"/>
+              </w:rPr>
+            </w:pPr>
+          </w:p>
+        </w:tc>
+        <w:tc>
+          <w:tcPr>
+            <w:tcW w:w="1558" w:type="dxa"/>
+            <w:vAlign w:val="center"/>
+          </w:tcPr>
+          <w:p>
+            <w:pPr>
+              <w:ind w:left="0"/>
+              <w:jc w:val="center"/>
+              <w:rPr>
+                <w:b/>
+                <w:bCs/>
+                <w:lang w:val="en-CA"/>
+              </w:rPr>
+            </w:pPr>
+            <w:r>
+              <w:rPr>
+                <w:b/>
+                <w:bCs/>
+                <w:lang w:val="en-CA"/>
+              </w:rPr>
+              <w:t>Population</w:t>
+            </w:r>
+          </w:p>
+        </w:tc>
+        <w:tc>
+          <w:tcPr>
+            <w:tcW w:w="1558" w:type="dxa"/>
+            <w:vAlign w:val="center"/>
+          </w:tcPr>
+          <w:p>
+            <w:pPr>
+              <w:ind w:left="0"/>
+              <w:jc w:val="center"/>
+              <w:rPr>
+                <w:b/>
+                <w:bCs/>
+                <w:lang w:val="en-CA"/>
+              </w:rPr>
+            </w:pPr>
+            <w:r>
+              <w:rPr>
+                <w:b/>
+                <w:bCs/>
+                <w:lang w:val="en-CA"/>
+              </w:rPr>
+              <w:t>Diffusion Rate</w:t>
+            </w:r>
+          </w:p>
+        </w:tc>
+        <w:tc>
+          <w:tcPr>
+            <w:tcW w:w="1559" w:type="dxa"/>
+            <w:vAlign w:val="center"/>
+          </w:tcPr>
+          <w:p>
+            <w:pPr>
+              <w:ind w:left="0"/>
+              <w:jc w:val="center"/>
+              <w:rPr>
+                <w:b/>
+                <w:bCs/>
+                <w:lang w:val="en-CA"/>
+              </w:rPr>
+            </w:pPr>
+            <w:r>
+              <w:rPr>
+                <w:b/>
+                <w:bCs/>
+                <w:lang w:val="en-CA"/>
+              </w:rPr>
+              <w:t>Evaporation Rate</w:t>
+            </w:r>
+          </w:p>
+        </w:tc>
+      </w:tr>
+      <w:tr>
+        <w:tc>
+          <w:tcPr>
+            <w:tcW w:w="4675" w:type="dxa"/>
+            <w:vAlign w:val="center"/>
+          </w:tcPr>
+          <w:p>
+            <w:pPr>
+              <w:ind w:left="0"/>
+              <w:jc w:val="center"/>
+              <w:rPr>
+                <w:lang w:val="en-CA"/>
+              </w:rPr>
+            </w:pPr>
+            <w:r>
+              <w:rPr>
+                <w:noProof/>
+                <w:lang w:val="en-CA"/>
+              </w:rPr>
+              <w:drawing>
+                <wp:inline distT="0" distB="0" distL="0" distR="0" wp14:anchorId="049DE22F" wp14:editId="5B6145C8">
+                  <wp:extent cx="1817843" cy="2087216"/>
+                  <wp:effectExtent l="0" t="0" r="0" b="0"/>
+                  <wp:docPr id="2" name="Picture 2" descr="Chart, line chart&#10;&#10;Description automatically generated"/>
+                  <wp:cNvGraphicFramePr>
+                    <a:graphicFrameLocks xmlns:a="http://schemas.openxmlformats.org/drawingml/2006/main" noChangeAspect="1"/>
+                  </wp:cNvGraphicFramePr>
+                  <a:graphic xmlns:a="http://schemas.openxmlformats.org/drawingml/2006/main">
+                    <a:graphicData uri="http://schemas.openxmlformats.org/drawingml/2006/picture">
+                      <pic:pic xmlns:pic="http://schemas.openxmlformats.org/drawingml/2006/picture">
+                        <pic:nvPicPr>
+                          <pic:cNvPr id="2" name="Picture 2" descr="Chart, line chart&#10;&#10;Description automatically generated"/>
+                          <pic:cNvPicPr/>
+                        </pic:nvPicPr>
+                        <pic:blipFill>
+                          <a:blip r:embed="rId7" cstate="print">
+                            <a:extLst>
+                              <a:ext uri="{28A0092B-C50C-407E-A947-70E740481C1C}">
+                                <a14:useLocalDpi xmlns:a14="http://schemas.microsoft.com/office/drawing/2010/main" val="0"/>
+                              </a:ext>
+                            </a:extLst>
+                          </a:blip>
+                          <a:stretch>
+                            <a:fillRect/>
+                          </a:stretch>
+                        </pic:blipFill>
+                        <pic:spPr>
+                          <a:xfrm>
+                            <a:off x="0" y="0"/>
+                            <a:ext cx="1924806" cy="2210029"/>
+                          </a:xfrm>
+                          <a:prstGeom prst="rect">
+                            <a:avLst/>
+                          </a:prstGeom>
+                        </pic:spPr>
+                      </pic:pic>
+                    </a:graphicData>
+                  </a:graphic>
+                </wp:inline>
+              </w:drawing>
+            </w:r>
+          </w:p>
+        </w:tc>
+        <w:tc>
+          <w:tcPr>
+            <w:tcW w:w="1558" w:type="dxa"/>
+            <w:vAlign w:val="center"/>
+          </w:tcPr>
+          <w:p>
+            <w:pPr>
+              <w:ind w:left="0"/>
+              <w:jc w:val="center"/>
+              <w:rPr>
+                <w:lang w:val="en-CA"/>
+              </w:rPr>
+            </w:pPr>
+            <w:r>
+              <w:rPr>
+                <w:lang w:val="en-CA"/>
+              </w:rPr>
+              <w:t>30</w:t>
+            </w:r>
+          </w:p>
+        </w:tc>
+        <w:tc>
+          <w:tcPr>
+            <w:tcW w:w="1558" w:type="dxa"/>
+            <w:vAlign w:val="center"/>
+          </w:tcPr>
+          <w:p>
+            <w:pPr>
+              <w:ind w:left="0"/>
+              <w:jc w:val="center"/>
+              <w:rPr>
+                <w:lang w:val="en-CA"/>
+              </w:rPr>
+            </w:pPr>
+            <w:r>
+              <w:rPr>
+                <w:lang w:val="en-CA"/>
+              </w:rPr>
+              <w:t>40</w:t>
+            </w:r>
+          </w:p>
+        </w:tc>
+        <w:tc>
+          <w:tcPr>
+            <w:tcW w:w="1559" w:type="dxa"/>
+            <w:vAlign w:val="center"/>
+          </w:tcPr>
+          <w:p>
+            <w:pPr>
+              <w:ind w:left="0"/>
+              <w:jc w:val="center"/>
+              <w:rPr>
+                <w:lang w:val="en-CA"/>
+              </w:rPr>
+            </w:pPr>
+            <w:r>
+              <w:rPr>
+                <w:lang w:val="en-CA"/>
+              </w:rPr>
+              <w:t>10</w:t>
+            </w:r>
+          </w:p>
+        </w:tc>
+      </w:tr>
+      <w:tr>
+        <w:tc>
+          <w:tcPr>
+            <w:tcW w:w="4675" w:type="dxa"/>
+            <w:vAlign w:val="center"/>
+          </w:tcPr>
+          <w:p>
+            <w:pPr>
+              <w:ind w:left="0"/>
+              <w:jc w:val="center"/>
+              <w:rPr>
+                <w:lang w:val="en-CA"/>
+              </w:rPr>
+            </w:pPr>
+            <w:r>
+              <w:rPr>
+                <w:noProof/>
+                <w:lang w:val="en-CA"/>
+              </w:rPr>
+              <w:drawing>
+                <wp:inline distT="0" distB="0" distL="0" distR="0" wp14:anchorId="14107D39" wp14:editId="69470B48">
+                  <wp:extent cx="1807535" cy="2075383"/>
+                  <wp:effectExtent l="0" t="0" r="0" b="0"/>
+                  <wp:docPr id="3" name="Picture 3" descr="Chart, line chart&#10;&#10;Description automatically generated"/>
+                  <wp:cNvGraphicFramePr>
+                    <a:graphicFrameLocks xmlns:a="http://schemas.openxmlformats.org/drawingml/2006/main" noChangeAspect="1"/>
+                  </wp:cNvGraphicFramePr>
+                  <a:graphic xmlns:a="http://schemas.openxmlformats.org/drawingml/2006/main">
+                    <a:graphicData uri="http://schemas.openxmlformats.org/drawingml/2006/picture">
+                      <pic:pic xmlns:pic="http://schemas.openxmlformats.org/drawingml/2006/picture">
+                        <pic:nvPicPr>
+                          <pic:cNvPr id="3" name="Picture 3" descr="Chart, line chart&#10;&#10;Description automatically generated"/>
+                          <pic:cNvPicPr/>
+                        </pic:nvPicPr>
+                        <pic:blipFill>
+                          <a:blip r:embed="rId8" cstate="print">
+                            <a:extLst>
+                              <a:ext uri="{28A0092B-C50C-407E-A947-70E740481C1C}">
+                                <a14:useLocalDpi xmlns:a14="http://schemas.microsoft.com/office/drawing/2010/main" val="0"/>
+                              </a:ext>
+                            </a:extLst>
+                          </a:blip>
+                          <a:stretch>
+                            <a:fillRect/>
+                          </a:stretch>
+                        </pic:blipFill>
+                        <pic:spPr>
+                          <a:xfrm>
+                            <a:off x="0" y="0"/>
+                            <a:ext cx="1831176" cy="2102528"/>
+                          </a:xfrm>
+                          <a:prstGeom prst="rect">
+                            <a:avLst/>
+                          </a:prstGeom>
+                        </pic:spPr>
+                      </pic:pic>
+                    </a:graphicData>
+                  </a:graphic>
+                </wp:inline>
+              </w:drawing>
+            </w:r>
+          </w:p>
+        </w:tc>
+        <w:tc>
+          <w:tcPr>
+            <w:tcW w:w="1558" w:type="dxa"/>
+            <w:vAlign w:val="center"/>
+          </w:tcPr>
+          <w:p>
+            <w:pPr>
+              <w:ind w:left="0"/>
+              <w:jc w:val="center"/>
+              <w:rPr>
+                <w:lang w:val="en-CA"/>
+              </w:rPr>
+            </w:pPr>
+            <w:r>
+              <w:rPr>
+                <w:lang w:val="en-CA"/>
+              </w:rPr>
+              <w:t>30</w:t>
+            </w:r>
+          </w:p>
+        </w:tc>
+        <w:tc>
+          <w:tcPr>
+            <w:tcW w:w="1558" w:type="dxa"/>
+            <w:vAlign w:val="center"/>
+          </w:tcPr>
+          <w:p>
+            <w:pPr>
+              <w:ind w:left="0"/>
+              <w:jc w:val="center"/>
+              <w:rPr>
+                <w:lang w:val="en-CA"/>
+              </w:rPr>
+            </w:pPr>
+            <w:r>
+              <w:rPr>
+                <w:lang w:val="en-CA"/>
+              </w:rPr>
+              <w:t>40</w:t>
+            </w:r>
+          </w:p>
+        </w:tc>
+        <w:tc>
+          <w:tcPr>
+            <w:tcW w:w="1559" w:type="dxa"/>
+            <w:vAlign w:val="center"/>
+          </w:tcPr>
+          <w:p>
+            <w:pPr>
+              <w:ind w:left="0"/>
+              <w:jc w:val="center"/>
+              <w:rPr>
+                <w:lang w:val="en-CA"/>
+              </w:rPr>
+            </w:pPr>
+            <w:r>
+              <w:rPr>
+                <w:lang w:val="en-CA"/>
+              </w:rPr>
+              <w:t>20</w:t>
+            </w:r>
+          </w:p>
+        </w:tc>
+      </w:tr>
+      <w:tr>
+        <w:tc>
+          <w:tcPr>
+            <w:tcW w:w="4675" w:type="dxa"/>
+            <w:vAlign w:val="center"/>
+          </w:tcPr>
+          <w:p>
+            <w:pPr>
+              <w:ind w:left="0"/>
+              <w:jc w:val="center"/>
+              <w:rPr>
+                <w:lang w:val="en-CA"/>
+              </w:rPr>
+            </w:pPr>
+            <w:r>
+              <w:rPr>
+                <w:noProof/>
+                <w:lang w:val="en-CA"/>
+              </w:rPr>
+              <w:drawing>
+                <wp:inline distT="0" distB="0" distL="0" distR="0" wp14:anchorId="20EFD485" wp14:editId="04094EC9">
+                  <wp:extent cx="1807535" cy="2075382"/>
+                  <wp:effectExtent l="0" t="0" r="0" b="0"/>
+                  <wp:docPr id="4" name="Picture 4" descr="Chart, line chart&#10;&#10;Description automatically generated"/>
+                  <wp:cNvGraphicFramePr>
+                    <a:graphicFrameLocks xmlns:a="http://schemas.openxmlformats.org/drawingml/2006/main" noChangeAspect="1"/>
+                  </wp:cNvGraphicFramePr>
+                  <a:graphic xmlns:a="http://schemas.openxmlformats.org/drawingml/2006/main">
+                    <a:graphicData uri="http://schemas.openxmlformats.org/drawingml/2006/picture">
+                      <pic:pic xmlns:pic="http://schemas.openxmlformats.org/drawingml/2006/picture">
+                        <pic:nvPicPr>
+                          <pic:cNvPr id="4" name="Picture 4" descr="Chart, line chart&#10;&#10;Description automatically generated"/>
+                          <pic:cNvPicPr/>
+                        </pic:nvPicPr>
+                        <pic:blipFill>
+                          <a:blip r:embed="rId9" cstate="print">
+                            <a:extLst>
+                              <a:ext uri="{28A0092B-C50C-407E-A947-70E740481C1C}">
+                                <a14:useLocalDpi xmlns:a14="http://schemas.microsoft.com/office/drawing/2010/main" val="0"/>
+                              </a:ext>
+                            </a:extLst>
+                          </a:blip>
+                          <a:stretch>
+                            <a:fillRect/>
+                          </a:stretch>
+                        </pic:blipFill>
+                        <pic:spPr>
+                          <a:xfrm>
+                            <a:off x="0" y="0"/>
+                            <a:ext cx="1824094" cy="2094395"/>
+                          </a:xfrm>
+                          <a:prstGeom prst="rect">
+                            <a:avLst/>
+                          </a:prstGeom>
+                        </pic:spPr>
+                      </pic:pic>
+                    </a:graphicData>
+                  </a:graphic>
+                </wp:inline>
+              </w:drawing>
+            </w:r>
+          </w:p>
+        </w:tc>
+        <w:tc>
+          <w:tcPr>
+            <w:tcW w:w="1558" w:type="dxa"/>
+            <w:vAlign w:val="center"/>
+          </w:tcPr>
+          <w:p>
+            <w:pPr>
+              <w:ind w:left="0"/>
+              <w:jc w:val="center"/>
+              <w:rPr>
+                <w:lang w:val="en-CA"/>
+              </w:rPr>
+            </w:pPr>
+            <w:r>
+              <w:rPr>
+                <w:lang w:val="en-CA"/>
+              </w:rPr>
+              <w:t>30</w:t>
+            </w:r>
+          </w:p>
+        </w:tc>
+        <w:tc>
+          <w:tcPr>
+            <w:tcW w:w="1558" w:type="dxa"/>
+            <w:vAlign w:val="center"/>
+          </w:tcPr>
+          <w:p>
+            <w:pPr>
+              <w:ind w:left="0"/>
+              <w:jc w:val="center"/>
+              <w:rPr>
+                <w:lang w:val="en-CA"/>
+              </w:rPr>
+            </w:pPr>
+            <w:r>
+              <w:rPr>
+                <w:lang w:val="en-CA"/>
+              </w:rPr>
+              <w:t>80</w:t>
+            </w:r>
+          </w:p>
+        </w:tc>
+        <w:tc>
+          <w:tcPr>
+            <w:tcW w:w="1559" w:type="dxa"/>
+            <w:vAlign w:val="center"/>
+          </w:tcPr>
+          <w:p>
+            <w:pPr>
+              <w:ind w:left="0"/>
+              <w:jc w:val="center"/>
+              <w:rPr>
+                <w:lang w:val="en-CA"/>
+              </w:rPr>
+            </w:pPr>
+            <w:r>
+              <w:rPr>
+                <w:lang w:val="en-CA"/>
+              </w:rPr>
+              <w:t>10</w:t>
+            </w:r>
+          </w:p>
+        </w:tc>
+      </w:tr>
+      <w:tr>
+        <w:tc>
+          <w:tcPr>
+            <w:tcW w:w="4675" w:type="dxa"/>
+            <w:vAlign w:val="center"/>
+          </w:tcPr>
+          <w:p>
+            <w:pPr>
+              <w:ind w:left="0"/>
+              <w:jc w:val="center"/>
+              <w:rPr>
+                <w:lang w:val="en-CA"/>
+              </w:rPr>
+            </w:pPr>
+            <w:r>
+              <w:rPr>
+                <w:noProof/>
+                <w:lang w:val="en-CA"/>
+              </w:rPr>
+              <w:lastRenderedPageBreak/>
+              <w:drawing>
+                <wp:inline distT="0" distB="0" distL="0" distR="0" wp14:anchorId="7057C33F" wp14:editId="3DABEE32">
+                  <wp:extent cx="1807535" cy="2075383"/>
+                  <wp:effectExtent l="0" t="0" r="0" b="0"/>
+                  <wp:docPr id="5" name="Picture 5" descr="Chart, line chart&#10;&#10;Description automatically generated"/>
+                  <wp:cNvGraphicFramePr>
+                    <a:graphicFrameLocks xmlns:a="http://schemas.openxmlformats.org/drawingml/2006/main" noChangeAspect="1"/>
+                  </wp:cNvGraphicFramePr>
+                  <a:graphic xmlns:a="http://schemas.openxmlformats.org/drawingml/2006/main">
+                    <a:graphicData uri="http://schemas.openxmlformats.org/drawingml/2006/picture">
+                      <pic:pic xmlns:pic="http://schemas.openxmlformats.org/drawingml/2006/picture">
+                        <pic:nvPicPr>
+                          <pic:cNvPr id="5" name="Picture 5" descr="Chart, line chart&#10;&#10;Description automatically generated"/>
+                          <pic:cNvPicPr/>
+                        </pic:nvPicPr>
+                        <pic:blipFill>
+                          <a:blip r:embed="rId10" cstate="print">
+                            <a:extLst>
+                              <a:ext uri="{28A0092B-C50C-407E-A947-70E740481C1C}">
+                                <a14:useLocalDpi xmlns:a14="http://schemas.microsoft.com/office/drawing/2010/main" val="0"/>
+                              </a:ext>
+                            </a:extLst>
+                          </a:blip>
+                          <a:stretch>
+                            <a:fillRect/>
+                          </a:stretch>
+                        </pic:blipFill>
+                        <pic:spPr>
+                          <a:xfrm>
+                            <a:off x="0" y="0"/>
+                            <a:ext cx="1840350" cy="2113061"/>
+                          </a:xfrm>
+                          <a:prstGeom prst="rect">
+                            <a:avLst/>
+                          </a:prstGeom>
+                        </pic:spPr>
+                      </pic:pic>
+                    </a:graphicData>
+                  </a:graphic>
+                </wp:inline>
+              </w:drawing>
+            </w:r>
+          </w:p>
+        </w:tc>
+        <w:tc>
+          <w:tcPr>
+            <w:tcW w:w="1558" w:type="dxa"/>
+            <w:vAlign w:val="center"/>
+          </w:tcPr>
+          <w:p>
+            <w:pPr>
+              <w:ind w:left="0"/>
+              <w:jc w:val="center"/>
+              <w:rPr>
+                <w:lang w:val="en-CA"/>
+              </w:rPr>
+            </w:pPr>
+            <w:r>
+              <w:rPr>
+                <w:lang w:val="en-CA"/>
+              </w:rPr>
+              <w:t>30</w:t>
+            </w:r>
+          </w:p>
+        </w:tc>
+        <w:tc>
+          <w:tcPr>
+            <w:tcW w:w="1558" w:type="dxa"/>
+            <w:vAlign w:val="center"/>
+          </w:tcPr>
+          <w:p>
+            <w:pPr>
+              <w:ind w:left="0"/>
+              <w:jc w:val="center"/>
+              <w:rPr>
+                <w:lang w:val="en-CA"/>
+              </w:rPr>
+            </w:pPr>
+            <w:r>
+              <w:rPr>
+                <w:lang w:val="en-CA"/>
+              </w:rPr>
+              <w:t>80</w:t>
+            </w:r>
+          </w:p>
+        </w:tc>
+        <w:tc>
+          <w:tcPr>
+            <w:tcW w:w="1559" w:type="dxa"/>
+            <w:vAlign w:val="center"/>
+          </w:tcPr>
+          <w:p>
+            <w:pPr>
+              <w:ind w:left="0"/>
+              <w:jc w:val="center"/>
+              <w:rPr>
+                <w:lang w:val="en-CA"/>
+              </w:rPr>
+            </w:pPr>
+            <w:r>
+              <w:rPr>
+                <w:lang w:val="en-CA"/>
+              </w:rPr>
+              <w:t>20</w:t>
+            </w:r>
+          </w:p>
+        </w:tc>
+      </w:tr>
+      <w:tr>
+        <w:tc>
+          <w:tcPr>
+            <w:tcW w:w="4675" w:type="dxa"/>
+            <w:vAlign w:val="center"/>
+          </w:tcPr>
+          <w:p>
+            <w:pPr>
+              <w:ind w:left="0"/>
+              <w:jc w:val="center"/>
+              <w:rPr>
+                <w:lang w:val="en-CA"/>
+              </w:rPr>
+            </w:pPr>
+            <w:r>
+              <w:rPr>
+                <w:noProof/>
+                <w:lang w:val="en-CA"/>
+              </w:rPr>
+              <w:drawing>
+                <wp:inline distT="0" distB="0" distL="0" distR="0" wp14:anchorId="1DD9C53E" wp14:editId="2B272B58">
+                  <wp:extent cx="1807535" cy="2075382"/>
+                  <wp:effectExtent l="0" t="0" r="0" b="0"/>
+                  <wp:docPr id="6" name="Picture 6" descr="Chart, line chart&#10;&#10;Description automatically generated"/>
+                  <wp:cNvGraphicFramePr>
+                    <a:graphicFrameLocks xmlns:a="http://schemas.openxmlformats.org/drawingml/2006/main" noChangeAspect="1"/>
+                  </wp:cNvGraphicFramePr>
+                  <a:graphic xmlns:a="http://schemas.openxmlformats.org/drawingml/2006/main">
+                    <a:graphicData uri="http://schemas.openxmlformats.org/drawingml/2006/picture">
+                      <pic:pic xmlns:pic="http://schemas.openxmlformats.org/drawingml/2006/picture">
+                        <pic:nvPicPr>
+                          <pic:cNvPr id="6" name="Picture 6" descr="Chart, line chart&#10;&#10;Description automatically generated"/>
+                          <pic:cNvPicPr/>
+                        </pic:nvPicPr>
+                        <pic:blipFill>
+                          <a:blip r:embed="rId11" cstate="print">
+                            <a:extLst>
+                              <a:ext uri="{28A0092B-C50C-407E-A947-70E740481C1C}">
+                                <a14:useLocalDpi xmlns:a14="http://schemas.microsoft.com/office/drawing/2010/main" val="0"/>
+                              </a:ext>
+                            </a:extLst>
+                          </a:blip>
+                          <a:stretch>
+                            <a:fillRect/>
+                          </a:stretch>
+                        </pic:blipFill>
+                        <pic:spPr>
+                          <a:xfrm>
+                            <a:off x="0" y="0"/>
+                            <a:ext cx="1832243" cy="2103752"/>
+                          </a:xfrm>
+                          <a:prstGeom prst="rect">
+                            <a:avLst/>
+                          </a:prstGeom>
+                        </pic:spPr>
+                      </pic:pic>
+                    </a:graphicData>
+                  </a:graphic>
+                </wp:inline>
+              </w:drawing>
+            </w:r>
+          </w:p>
+        </w:tc>
+        <w:tc>
+          <w:tcPr>
+            <w:tcW w:w="1558" w:type="dxa"/>
+            <w:vAlign w:val="center"/>
+          </w:tcPr>
+          <w:p>
+            <w:pPr>
+              <w:ind w:left="0"/>
+              <w:jc w:val="center"/>
+              <w:rPr>
+                <w:lang w:val="en-CA"/>
+              </w:rPr>
+            </w:pPr>
+            <w:r>
+              <w:rPr>
+                <w:lang w:val="en-CA"/>
+              </w:rPr>
+              <w:t>50</w:t>
+            </w:r>
+          </w:p>
+        </w:tc>
+        <w:tc>
+          <w:tcPr>
+            <w:tcW w:w="1558" w:type="dxa"/>
+            <w:vAlign w:val="center"/>
+          </w:tcPr>
+          <w:p>
+            <w:pPr>
+              <w:ind w:left="0"/>
+              <w:jc w:val="center"/>
+              <w:rPr>
+                <w:lang w:val="en-CA"/>
+              </w:rPr>
+            </w:pPr>
+            <w:r>
+              <w:rPr>
+                <w:lang w:val="en-CA"/>
+              </w:rPr>
+              <w:t>40</w:t>
+            </w:r>
+          </w:p>
+        </w:tc>
+        <w:tc>
+          <w:tcPr>
+            <w:tcW w:w="1559" w:type="dxa"/>
+            <w:vAlign w:val="center"/>
+          </w:tcPr>
+          <w:p>
+            <w:pPr>
+              <w:ind w:left="0"/>
+              <w:jc w:val="center"/>
+              <w:rPr>
+                <w:lang w:val="en-CA"/>
+              </w:rPr>
+            </w:pPr>
+            <w:r>
+              <w:rPr>
+                <w:lang w:val="en-CA"/>
+              </w:rPr>
+              <w:t>10</w:t>
+            </w:r>
+          </w:p>
+        </w:tc>
+      </w:tr>
+      <w:tr>
+        <w:tc>
+          <w:tcPr>
+            <w:tcW w:w="4675" w:type="dxa"/>
+            <w:vAlign w:val="center"/>
+          </w:tcPr>
+          <w:p>
+            <w:pPr>
+              <w:ind w:left="0"/>
+              <w:jc w:val="center"/>
+              <w:rPr>
+                <w:lang w:val="en-CA"/>
+              </w:rPr>
+            </w:pPr>
+            <w:r>
+              <w:rPr>
+                <w:noProof/>
+                <w:lang w:val="en-CA"/>
+              </w:rPr>
+              <w:drawing>
+                <wp:inline distT="0" distB="0" distL="0" distR="0" wp14:anchorId="68D7BE4A" wp14:editId="4424D758">
+                  <wp:extent cx="1807535" cy="2075382"/>
+                  <wp:effectExtent l="0" t="0" r="0" b="0"/>
+                  <wp:docPr id="7" name="Picture 7" descr="Chart, line chart&#10;&#10;Description automatically generated"/>
+                  <wp:cNvGraphicFramePr>
+                    <a:graphicFrameLocks xmlns:a="http://schemas.openxmlformats.org/drawingml/2006/main" noChangeAspect="1"/>
+                  </wp:cNvGraphicFramePr>
+                  <a:graphic xmlns:a="http://schemas.openxmlformats.org/drawingml/2006/main">
+                    <a:graphicData uri="http://schemas.openxmlformats.org/drawingml/2006/picture">
+                      <pic:pic xmlns:pic="http://schemas.openxmlformats.org/drawingml/2006/picture">
+                        <pic:nvPicPr>
+                          <pic:cNvPr id="7" name="Picture 7" descr="Chart, line chart&#10;&#10;Description automatically generated"/>
+                          <pic:cNvPicPr/>
+                        </pic:nvPicPr>
+                        <pic:blipFill>
+                          <a:blip r:embed="rId12" cstate="print">
+                            <a:extLst>
+                              <a:ext uri="{28A0092B-C50C-407E-A947-70E740481C1C}">
+                                <a14:useLocalDpi xmlns:a14="http://schemas.microsoft.com/office/drawing/2010/main" val="0"/>
+                              </a:ext>
+                            </a:extLst>
+                          </a:blip>
+                          <a:stretch>
+                            <a:fillRect/>
+                          </a:stretch>
+                        </pic:blipFill>
+                        <pic:spPr>
+                          <a:xfrm>
+                            <a:off x="0" y="0"/>
+                            <a:ext cx="1824609" cy="2094986"/>
+                          </a:xfrm>
+                          <a:prstGeom prst="rect">
+                            <a:avLst/>
+                          </a:prstGeom>
+                        </pic:spPr>
+                      </pic:pic>
+                    </a:graphicData>
+                  </a:graphic>
+                </wp:inline>
+              </w:drawing>
+            </w:r>
+          </w:p>
+        </w:tc>
+        <w:tc>
+          <w:tcPr>
+            <w:tcW w:w="1558" w:type="dxa"/>
+            <w:vAlign w:val="center"/>
+          </w:tcPr>
+          <w:p>
+            <w:pPr>
+              <w:ind w:left="0"/>
+              <w:jc w:val="center"/>
+              <w:rPr>
+                <w:lang w:val="en-CA"/>
+              </w:rPr>
+            </w:pPr>
+            <w:r>
+              <w:rPr>
+                <w:lang w:val="en-CA"/>
+              </w:rPr>
+              <w:t>50</w:t>
+            </w:r>
+          </w:p>
+        </w:tc>
+        <w:tc>
+          <w:tcPr>
+            <w:tcW w:w="1558" w:type="dxa"/>
+            <w:vAlign w:val="center"/>
+          </w:tcPr>
+          <w:p>
+            <w:pPr>
+              <w:ind w:left="0"/>
+              <w:jc w:val="center"/>
+              <w:rPr>
+                <w:lang w:val="en-CA"/>
+              </w:rPr>
+            </w:pPr>
+            <w:r>
+              <w:rPr>
+                <w:lang w:val="en-CA"/>
+              </w:rPr>
+              <w:t>40</w:t>
+            </w:r>
+          </w:p>
+        </w:tc>
+        <w:tc>
+          <w:tcPr>
+            <w:tcW w:w="1559" w:type="dxa"/>
+            <w:vAlign w:val="center"/>
+          </w:tcPr>
+          <w:p>
+            <w:pPr>
+              <w:ind w:left="0"/>
+              <w:jc w:val="center"/>
+              <w:rPr>
+                <w:lang w:val="en-CA"/>
+              </w:rPr>
+            </w:pPr>
+            <w:r>
+              <w:rPr>
+                <w:lang w:val="en-CA"/>
+              </w:rPr>
+              <w:t>20</w:t>
+            </w:r>
+          </w:p>
+        </w:tc>
+      </w:tr>
+      <w:tr>
+        <w:tc>
+          <w:tcPr>
+            <w:tcW w:w="4675" w:type="dxa"/>
+            <w:vAlign w:val="center"/>
+          </w:tcPr>
+          <w:p>
+            <w:pPr>
+              <w:ind w:left="0"/>
+              <w:jc w:val="center"/>
+              <w:rPr>
+                <w:lang w:val="en-CA"/>
+              </w:rPr>
+            </w:pPr>
+            <w:r>
+              <w:rPr>
+                <w:noProof/>
+                <w:lang w:val="en-CA"/>
+              </w:rPr>
+              <w:lastRenderedPageBreak/>
+              <w:drawing>
+                <wp:inline distT="0" distB="0" distL="0" distR="0" wp14:anchorId="651EFF6A" wp14:editId="55EAA1BB">
+                  <wp:extent cx="1807534" cy="2075381"/>
+                  <wp:effectExtent l="0" t="0" r="0" b="0"/>
+                  <wp:docPr id="8" name="Picture 8" descr="Chart, line chart, scatter chart&#10;&#10;Description automatically generated"/>
+                  <wp:cNvGraphicFramePr>
+                    <a:graphicFrameLocks xmlns:a="http://schemas.openxmlformats.org/drawingml/2006/main" noChangeAspect="1"/>
+                  </wp:cNvGraphicFramePr>
+                  <a:graphic xmlns:a="http://schemas.openxmlformats.org/drawingml/2006/main">
+                    <a:graphicData uri="http://schemas.openxmlformats.org/drawingml/2006/picture">
+                      <pic:pic xmlns:pic="http://schemas.openxmlformats.org/drawingml/2006/picture">
+                        <pic:nvPicPr>
+                          <pic:cNvPr id="8" name="Picture 8" descr="Chart, line chart, scatter chart&#10;&#10;Description automatically generated"/>
+                          <pic:cNvPicPr/>
+                        </pic:nvPicPr>
+                        <pic:blipFill>
+                          <a:blip r:embed="rId13" cstate="print">
+                            <a:extLst>
+                              <a:ext uri="{28A0092B-C50C-407E-A947-70E740481C1C}">
+                                <a14:useLocalDpi xmlns:a14="http://schemas.microsoft.com/office/drawing/2010/main" val="0"/>
+                              </a:ext>
+                            </a:extLst>
+                          </a:blip>
+                          <a:stretch>
+                            <a:fillRect/>
+                          </a:stretch>
+                        </pic:blipFill>
+                        <pic:spPr>
+                          <a:xfrm>
+                            <a:off x="0" y="0"/>
+                            <a:ext cx="1853273" cy="2127898"/>
+                          </a:xfrm>
+                          <a:prstGeom prst="rect">
+                            <a:avLst/>
+                          </a:prstGeom>
+                        </pic:spPr>
+                      </pic:pic>
+                    </a:graphicData>
+                  </a:graphic>
+                </wp:inline>
+              </w:drawing>
+            </w:r>
+          </w:p>
+        </w:tc>
+        <w:tc>
+          <w:tcPr>
+            <w:tcW w:w="1558" w:type="dxa"/>
+            <w:vAlign w:val="center"/>
+          </w:tcPr>
+          <w:p>
+            <w:pPr>
+              <w:ind w:left="0"/>
+              <w:jc w:val="center"/>
+              <w:rPr>
+                <w:lang w:val="en-CA"/>
+              </w:rPr>
+            </w:pPr>
+            <w:r>
+              <w:rPr>
+                <w:lang w:val="en-CA"/>
+              </w:rPr>
+              <w:t>50</w:t>
+            </w:r>
+          </w:p>
+        </w:tc>
+        <w:tc>
+          <w:tcPr>
+            <w:tcW w:w="1558" w:type="dxa"/>
+            <w:vAlign w:val="center"/>
+          </w:tcPr>
+          <w:p>
+            <w:pPr>
+              <w:ind w:left="0"/>
+              <w:jc w:val="center"/>
+              <w:rPr>
+                <w:lang w:val="en-CA"/>
+              </w:rPr>
+            </w:pPr>
+            <w:r>
+              <w:rPr>
+                <w:lang w:val="en-CA"/>
+              </w:rPr>
+              <w:t>80</w:t>
+            </w:r>
+          </w:p>
+        </w:tc>
+        <w:tc>
+          <w:tcPr>
+            <w:tcW w:w="1559" w:type="dxa"/>
+            <w:vAlign w:val="center"/>
+          </w:tcPr>
+          <w:p>
+            <w:pPr>
+              <w:ind w:left="0"/>
+              <w:jc w:val="center"/>
+              <w:rPr>
+                <w:lang w:val="en-CA"/>
+              </w:rPr>
+            </w:pPr>
+            <w:r>
+              <w:rPr>
+                <w:lang w:val="en-CA"/>
+              </w:rPr>
+              <w:t>10</w:t>
+            </w:r>
+          </w:p>
+        </w:tc>
+      </w:tr>
+      <w:tr>
+        <w:tc>
+          <w:tcPr>
+            <w:tcW w:w="4675" w:type="dxa"/>
+            <w:vAlign w:val="center"/>
+          </w:tcPr>
+          <w:p>
+            <w:pPr>
+              <w:ind w:left="0"/>
+              <w:jc w:val="center"/>
+              <w:rPr>
+                <w:lang w:val="en-CA"/>
+              </w:rPr>
+            </w:pPr>
+            <w:r>
+              <w:rPr>
+                <w:noProof/>
+                <w:lang w:val="en-CA"/>
+              </w:rPr>
+              <w:drawing>
+                <wp:inline distT="0" distB="0" distL="0" distR="0" wp14:anchorId="47B50C5A" wp14:editId="41304C2C">
+                  <wp:extent cx="1807535" cy="2075382"/>
+                  <wp:effectExtent l="0" t="0" r="0" b="0"/>
+                  <wp:docPr id="9" name="Picture 9" descr="Chart, line chart&#10;&#10;Description automatically generated"/>
+                  <wp:cNvGraphicFramePr>
+                    <a:graphicFrameLocks xmlns:a="http://schemas.openxmlformats.org/drawingml/2006/main" noChangeAspect="1"/>
+                  </wp:cNvGraphicFramePr>
+                  <a:graphic xmlns:a="http://schemas.openxmlformats.org/drawingml/2006/main">
+                    <a:graphicData uri="http://schemas.openxmlformats.org/drawingml/2006/picture">
+                      <pic:pic xmlns:pic="http://schemas.openxmlformats.org/drawingml/2006/picture">
+                        <pic:nvPicPr>
+                          <pic:cNvPr id="9" name="Picture 9" descr="Chart, line chart&#10;&#10;Description automatically generated"/>
+                          <pic:cNvPicPr/>
+                        </pic:nvPicPr>
+                        <pic:blipFill>
+                          <a:blip r:embed="rId14" cstate="print">
+                            <a:extLst>
+                              <a:ext uri="{28A0092B-C50C-407E-A947-70E740481C1C}">
+                                <a14:useLocalDpi xmlns:a14="http://schemas.microsoft.com/office/drawing/2010/main" val="0"/>
+                              </a:ext>
+                            </a:extLst>
+                          </a:blip>
+                          <a:stretch>
+                            <a:fillRect/>
+                          </a:stretch>
+                        </pic:blipFill>
+                        <pic:spPr>
+                          <a:xfrm>
+                            <a:off x="0" y="0"/>
+                            <a:ext cx="1850350" cy="2124541"/>
+                          </a:xfrm>
+                          <a:prstGeom prst="rect">
+                            <a:avLst/>
+                          </a:prstGeom>
+                        </pic:spPr>
+                      </pic:pic>
+                    </a:graphicData>
+                  </a:graphic>
+                </wp:inline>
+              </w:drawing>
+            </w:r>
+          </w:p>
+        </w:tc>
+        <w:tc>
+          <w:tcPr>
+            <w:tcW w:w="1558" w:type="dxa"/>
+            <w:vAlign w:val="center"/>
+          </w:tcPr>
+          <w:p>
+            <w:pPr>
+              <w:ind w:left="0"/>
+              <w:jc w:val="center"/>
+              <w:rPr>
+                <w:lang w:val="en-CA"/>
+              </w:rPr>
+            </w:pPr>
+            <w:r>
+              <w:rPr>
+                <w:lang w:val="en-CA"/>
+              </w:rPr>
+              <w:t>50</w:t>
+            </w:r>
+          </w:p>
+        </w:tc>
+        <w:tc>
+          <w:tcPr>
+            <w:tcW w:w="1558" w:type="dxa"/>
+            <w:vAlign w:val="center"/>
+          </w:tcPr>
+          <w:p>
+            <w:pPr>
+              <w:ind w:left="0"/>
+              <w:jc w:val="center"/>
+              <w:rPr>
+                <w:lang w:val="en-CA"/>
+              </w:rPr>
+            </w:pPr>
+            <w:r>
+              <w:rPr>
+                <w:lang w:val="en-CA"/>
+              </w:rPr>
+              <w:t>80</w:t>
+            </w:r>
+          </w:p>
+        </w:tc>
+        <w:tc>
+          <w:tcPr>
+            <w:tcW w:w="1559" w:type="dxa"/>
+            <w:vAlign w:val="center"/>
+          </w:tcPr>
+          <w:p>
+            <w:pPr>
+              <w:ind w:left="0"/>
+              <w:jc w:val="center"/>
+              <w:rPr>
+                <w:lang w:val="en-CA"/>
+              </w:rPr>
+            </w:pPr>
+            <w:r>
+              <w:rPr>
+                <w:lang w:val="en-CA"/>
+              </w:rPr>
+              <w:t>20</w:t>
+            </w:r>
+          </w:p>
+        </w:tc>
+      </w:tr>
+      <w:tr>
+        <w:tc>
+          <w:tcPr>
+            <w:tcW w:w="4675" w:type="dxa"/>
+            <w:vAlign w:val="center"/>
+          </w:tcPr>
+          <w:p>
+            <w:pPr>
+              <w:ind w:left="0"/>
+              <w:jc w:val="center"/>
+              <w:rPr>
+                <w:lang w:val="en-CA"/>
+              </w:rPr>
+            </w:pPr>
+            <w:r>
+              <w:rPr>
+                <w:noProof/>
+                <w:lang w:val="en-CA"/>
+              </w:rPr>
+              <w:drawing>
+                <wp:inline distT="0" distB="0" distL="0" distR="0" wp14:anchorId="16137DD2" wp14:editId="5008A75B">
+                  <wp:extent cx="1805764" cy="2073349"/>
+                  <wp:effectExtent l="0" t="0" r="0" b="0"/>
+                  <wp:docPr id="10" name="Picture 10" descr="Chart, line chart&#10;&#10;Description automatically generated"/>
+                  <wp:cNvGraphicFramePr>
+                    <a:graphicFrameLocks xmlns:a="http://schemas.openxmlformats.org/drawingml/2006/main" noChangeAspect="1"/>
+                  </wp:cNvGraphicFramePr>
+                  <a:graphic xmlns:a="http://schemas.openxmlformats.org/drawingml/2006/main">
+                    <a:graphicData uri="http://schemas.openxmlformats.org/drawingml/2006/picture">
+                      <pic:pic xmlns:pic="http://schemas.openxmlformats.org/drawingml/2006/picture">
+                        <pic:nvPicPr>
+                          <pic:cNvPr id="10" name="Picture 10" descr="Chart, line chart&#10;&#10;Description automatically generated"/>
+                          <pic:cNvPicPr/>
+                        </pic:nvPicPr>
+                        <pic:blipFill>
+                          <a:blip r:embed="rId15" cstate="print">
+                            <a:extLst>
+                              <a:ext uri="{28A0092B-C50C-407E-A947-70E740481C1C}">
+                                <a14:useLocalDpi xmlns:a14="http://schemas.microsoft.com/office/drawing/2010/main" val="0"/>
+                              </a:ext>
+                            </a:extLst>
+                          </a:blip>
+                          <a:stretch>
+                            <a:fillRect/>
+                          </a:stretch>
+                        </pic:blipFill>
+                        <pic:spPr>
+                          <a:xfrm>
+                            <a:off x="0" y="0"/>
+                            <a:ext cx="1830824" cy="2102123"/>
+                          </a:xfrm>
+                          <a:prstGeom prst="rect">
+                            <a:avLst/>
+                          </a:prstGeom>
+                        </pic:spPr>
+                      </pic:pic>
+                    </a:graphicData>
+                  </a:graphic>
+                </wp:inline>
+              </w:drawing>
+            </w:r>
+          </w:p>
+        </w:tc>
+        <w:tc>
+          <w:tcPr>
+            <w:tcW w:w="1558" w:type="dxa"/>
+            <w:vAlign w:val="center"/>
+          </w:tcPr>
+          <w:p>
+            <w:pPr>
+              <w:ind w:left="0"/>
+              <w:jc w:val="center"/>
+              <w:rPr>
+                <w:lang w:val="en-CA"/>
+              </w:rPr>
+            </w:pPr>
+            <w:r>
+              <w:rPr>
+                <w:lang w:val="en-CA"/>
+              </w:rPr>
+              <w:t>100</w:t>
+            </w:r>
+          </w:p>
+        </w:tc>
+        <w:tc>
+          <w:tcPr>
+            <w:tcW w:w="1558" w:type="dxa"/>
+            <w:vAlign w:val="center"/>
+          </w:tcPr>
+          <w:p>
+            <w:pPr>
+              <w:ind w:left="0"/>
+              <w:jc w:val="center"/>
+              <w:rPr>
+                <w:lang w:val="en-CA"/>
+              </w:rPr>
+            </w:pPr>
+            <w:r>
+              <w:rPr>
+                <w:lang w:val="en-CA"/>
+              </w:rPr>
+              <w:t>40</w:t>
+            </w:r>
+          </w:p>
+        </w:tc>
+        <w:tc>
+          <w:tcPr>
+            <w:tcW w:w="1559" w:type="dxa"/>
+            <w:vAlign w:val="center"/>
+          </w:tcPr>
+          <w:p>
+            <w:pPr>
+              <w:ind w:left="0"/>
+              <w:jc w:val="center"/>
+              <w:rPr>
+                <w:lang w:val="en-CA"/>
+              </w:rPr>
+            </w:pPr>
+            <w:r>
+              <w:rPr>
+                <w:lang w:val="en-CA"/>
+              </w:rPr>
+              <w:t>10</w:t>
+            </w:r>
+          </w:p>
+        </w:tc>
+      </w:tr>
+      <w:tr>
+        <w:tc>
+          <w:tcPr>
+            <w:tcW w:w="4675" w:type="dxa"/>
+            <w:vAlign w:val="center"/>
+          </w:tcPr>
+          <w:p>
+            <w:pPr>
+              <w:ind w:left="0"/>
+              <w:jc w:val="center"/>
+              <w:rPr>
+                <w:lang w:val="en-CA"/>
+              </w:rPr>
+            </w:pPr>
+            <w:r>
+              <w:rPr>
+                <w:noProof/>
+                <w:lang w:val="en-CA"/>
+              </w:rPr>
+              <w:lastRenderedPageBreak/>
+              <w:drawing>
+                <wp:inline distT="0" distB="0" distL="0" distR="0" wp14:anchorId="51B98828" wp14:editId="2A296FE4">
+                  <wp:extent cx="1807535" cy="2075382"/>
+                  <wp:effectExtent l="0" t="0" r="0" b="0"/>
+                  <wp:docPr id="11" name="Picture 11" descr="Chart, line chart&#10;&#10;Description automatically generated"/>
+                  <wp:cNvGraphicFramePr>
+                    <a:graphicFrameLocks xmlns:a="http://schemas.openxmlformats.org/drawingml/2006/main" noChangeAspect="1"/>
+                  </wp:cNvGraphicFramePr>
+                  <a:graphic xmlns:a="http://schemas.openxmlformats.org/drawingml/2006/main">
+                    <a:graphicData uri="http://schemas.openxmlformats.org/drawingml/2006/picture">
+                      <pic:pic xmlns:pic="http://schemas.openxmlformats.org/drawingml/2006/picture">
+                        <pic:nvPicPr>
+                          <pic:cNvPr id="11" name="Picture 11" descr="Chart, line chart&#10;&#10;Description automatically generated"/>
+                          <pic:cNvPicPr/>
+                        </pic:nvPicPr>
+                        <pic:blipFill>
+                          <a:blip r:embed="rId16" cstate="print">
+                            <a:extLst>
+                              <a:ext uri="{28A0092B-C50C-407E-A947-70E740481C1C}">
+                                <a14:useLocalDpi xmlns:a14="http://schemas.microsoft.com/office/drawing/2010/main" val="0"/>
+                              </a:ext>
+                            </a:extLst>
+                          </a:blip>
+                          <a:stretch>
+                            <a:fillRect/>
+                          </a:stretch>
+                        </pic:blipFill>
+                        <pic:spPr>
+                          <a:xfrm>
+                            <a:off x="0" y="0"/>
+                            <a:ext cx="1833032" cy="2104657"/>
+                          </a:xfrm>
+                          <a:prstGeom prst="rect">
+                            <a:avLst/>
+                          </a:prstGeom>
+                        </pic:spPr>
+                      </pic:pic>
+                    </a:graphicData>
+                  </a:graphic>
+                </wp:inline>
+              </w:drawing>
+            </w:r>
+          </w:p>
+        </w:tc>
+        <w:tc>
+          <w:tcPr>
+            <w:tcW w:w="1558" w:type="dxa"/>
+            <w:vAlign w:val="center"/>
+          </w:tcPr>
+          <w:p>
+            <w:pPr>
+              <w:ind w:left="0"/>
+              <w:jc w:val="center"/>
+              <w:rPr>
+                <w:lang w:val="en-CA"/>
+              </w:rPr>
+            </w:pPr>
+            <w:r>
+              <w:rPr>
+                <w:lang w:val="en-CA"/>
+              </w:rPr>
+              <w:t>100</w:t>
+            </w:r>
+          </w:p>
+        </w:tc>
+        <w:tc>
+          <w:tcPr>
+            <w:tcW w:w="1558" w:type="dxa"/>
+            <w:vAlign w:val="center"/>
+          </w:tcPr>
+          <w:p>
+            <w:pPr>
+              <w:ind w:left="0"/>
+              <w:jc w:val="center"/>
+              <w:rPr>
+                <w:lang w:val="en-CA"/>
+              </w:rPr>
+            </w:pPr>
+            <w:r>
+              <w:rPr>
+                <w:lang w:val="en-CA"/>
+              </w:rPr>
+              <w:t>40</w:t>
+            </w:r>
+          </w:p>
+        </w:tc>
+        <w:tc>
+          <w:tcPr>
+            <w:tcW w:w="1559" w:type="dxa"/>
+            <w:vAlign w:val="center"/>
+          </w:tcPr>
+          <w:p>
+            <w:pPr>
+              <w:ind w:left="0"/>
+              <w:jc w:val="center"/>
+              <w:rPr>
+                <w:lang w:val="en-CA"/>
+              </w:rPr>
+            </w:pPr>
+            <w:r>
+              <w:rPr>
+                <w:lang w:val="en-CA"/>
+              </w:rPr>
+              <w:t>20</w:t>
+            </w:r>
+          </w:p>
+        </w:tc>
+      </w:tr>
+      <w:tr>
+        <w:tc>
+          <w:tcPr>
+            <w:tcW w:w="4675" w:type="dxa"/>
+            <w:vAlign w:val="center"/>
+          </w:tcPr>
+          <w:p>
+            <w:pPr>
+              <w:ind w:left="0"/>
+              <w:jc w:val="center"/>
+              <w:rPr>
+                <w:lang w:val="en-CA"/>
+              </w:rPr>
+            </w:pPr>
+            <w:r>
+              <w:rPr>
+                <w:noProof/>
+                <w:lang w:val="en-CA"/>
+              </w:rPr>
+              <w:drawing>
+                <wp:inline distT="0" distB="0" distL="0" distR="0" wp14:anchorId="654DA122" wp14:editId="13039C63">
+                  <wp:extent cx="1817866" cy="2087245"/>
+                  <wp:effectExtent l="0" t="0" r="0" b="0"/>
+                  <wp:docPr id="12" name="Picture 12" descr="Chart, line chart&#10;&#10;Description automatically generated"/>
+                  <wp:cNvGraphicFramePr>
+                    <a:graphicFrameLocks xmlns:a="http://schemas.openxmlformats.org/drawingml/2006/main" noChangeAspect="1"/>
+                  </wp:cNvGraphicFramePr>
+                  <a:graphic xmlns:a="http://schemas.openxmlformats.org/drawingml/2006/main">
+                    <a:graphicData uri="http://schemas.openxmlformats.org/drawingml/2006/picture">
+                      <pic:pic xmlns:pic="http://schemas.openxmlformats.org/drawingml/2006/picture">
+                        <pic:nvPicPr>
+                          <pic:cNvPr id="12" name="Picture 12" descr="Chart, line chart&#10;&#10;Description automatically generated"/>
+                          <pic:cNvPicPr/>
+                        </pic:nvPicPr>
+                        <pic:blipFill>
+                          <a:blip r:embed="rId17" cstate="print">
+                            <a:extLst>
+                              <a:ext uri="{28A0092B-C50C-407E-A947-70E740481C1C}">
+                                <a14:useLocalDpi xmlns:a14="http://schemas.microsoft.com/office/drawing/2010/main" val="0"/>
+                              </a:ext>
+                            </a:extLst>
+                          </a:blip>
+                          <a:stretch>
+                            <a:fillRect/>
+                          </a:stretch>
+                        </pic:blipFill>
+                        <pic:spPr>
+                          <a:xfrm>
+                            <a:off x="0" y="0"/>
+                            <a:ext cx="1844478" cy="2117801"/>
+                          </a:xfrm>
+                          <a:prstGeom prst="rect">
+                            <a:avLst/>
+                          </a:prstGeom>
+                        </pic:spPr>
+                      </pic:pic>
+                    </a:graphicData>
+                  </a:graphic>
+                </wp:inline>
+              </w:drawing>
+            </w:r>
+          </w:p>
+        </w:tc>
+        <w:tc>
+          <w:tcPr>
+            <w:tcW w:w="1558" w:type="dxa"/>
+            <w:vAlign w:val="center"/>
+          </w:tcPr>
+          <w:p>
+            <w:pPr>
+              <w:ind w:left="0"/>
+              <w:jc w:val="center"/>
+              <w:rPr>
+                <w:lang w:val="en-CA"/>
+              </w:rPr>
+            </w:pPr>
+            <w:r>
+              <w:rPr>
+                <w:lang w:val="en-CA"/>
+              </w:rPr>
+              <w:t>100</w:t>
+            </w:r>
+          </w:p>
+        </w:tc>
+        <w:tc>
+          <w:tcPr>
+            <w:tcW w:w="1558" w:type="dxa"/>
+            <w:vAlign w:val="center"/>
+          </w:tcPr>
+          <w:p>
+            <w:pPr>
+              <w:ind w:left="0"/>
+              <w:jc w:val="center"/>
+              <w:rPr>
+                <w:lang w:val="en-CA"/>
+              </w:rPr>
+            </w:pPr>
+            <w:r>
+              <w:rPr>
+                <w:lang w:val="en-CA"/>
+              </w:rPr>
+              <w:t>80</w:t>
+            </w:r>
+          </w:p>
+        </w:tc>
+        <w:tc>
+          <w:tcPr>
+            <w:tcW w:w="1559" w:type="dxa"/>
+            <w:vAlign w:val="center"/>
+          </w:tcPr>
+          <w:p>
+            <w:pPr>
+              <w:ind w:left="0"/>
+              <w:jc w:val="center"/>
+              <w:rPr>
+                <w:lang w:val="en-CA"/>
+              </w:rPr>
+            </w:pPr>
+            <w:r>
+              <w:rPr>
+                <w:lang w:val="en-CA"/>
+              </w:rPr>
+              <w:t>10</w:t>
+            </w:r>
+          </w:p>
+        </w:tc>
+      </w:tr>
+      <w:tr>
+        <w:tc>
+          <w:tcPr>
+            <w:tcW w:w="4675" w:type="dxa"/>
+            <w:vAlign w:val="center"/>
+          </w:tcPr>
+          <w:p>
+            <w:pPr>
+              <w:ind w:left="0"/>
+              <w:jc w:val="center"/>
+              <w:rPr>
+                <w:lang w:val="en-CA"/>
+              </w:rPr>
+            </w:pPr>
+            <w:r>
+              <w:rPr>
+                <w:noProof/>
+                <w:lang w:val="en-CA"/>
+              </w:rPr>
+              <w:drawing>
+                <wp:inline distT="0" distB="0" distL="0" distR="0" wp14:anchorId="70340805" wp14:editId="1F72C013">
+                  <wp:extent cx="1807535" cy="2075382"/>
+                  <wp:effectExtent l="0" t="0" r="0" b="0"/>
+                  <wp:docPr id="13" name="Picture 13" descr="Chart, line chart&#10;&#10;Description automatically generated"/>
+                  <wp:cNvGraphicFramePr>
+                    <a:graphicFrameLocks xmlns:a="http://schemas.openxmlformats.org/drawingml/2006/main" noChangeAspect="1"/>
+                  </wp:cNvGraphicFramePr>
+                  <a:graphic xmlns:a="http://schemas.openxmlformats.org/drawingml/2006/main">
+                    <a:graphicData uri="http://schemas.openxmlformats.org/drawingml/2006/picture">
+                      <pic:pic xmlns:pic="http://schemas.openxmlformats.org/drawingml/2006/picture">
+                        <pic:nvPicPr>
+                          <pic:cNvPr id="13" name="Picture 13" descr="Chart, line chart&#10;&#10;Description automatically generated"/>
+                          <pic:cNvPicPr/>
+                        </pic:nvPicPr>
+                        <pic:blipFill>
+                          <a:blip r:embed="rId18" cstate="print">
+                            <a:extLst>
+                              <a:ext uri="{28A0092B-C50C-407E-A947-70E740481C1C}">
+                                <a14:useLocalDpi xmlns:a14="http://schemas.microsoft.com/office/drawing/2010/main" val="0"/>
+                              </a:ext>
+                            </a:extLst>
+                          </a:blip>
+                          <a:stretch>
+                            <a:fillRect/>
+                          </a:stretch>
+                        </pic:blipFill>
+                        <pic:spPr>
+                          <a:xfrm>
+                            <a:off x="0" y="0"/>
+                            <a:ext cx="1833999" cy="2105767"/>
+                          </a:xfrm>
+                          <a:prstGeom prst="rect">
+                            <a:avLst/>
+                          </a:prstGeom>
+                        </pic:spPr>
+                      </pic:pic>
+                    </a:graphicData>
+                  </a:graphic>
+                </wp:inline>
+              </w:drawing>
+            </w:r>
+          </w:p>
+        </w:tc>
+        <w:tc>
+          <w:tcPr>
+            <w:tcW w:w="1558" w:type="dxa"/>
+            <w:vAlign w:val="center"/>
+          </w:tcPr>
+          <w:p>
+            <w:pPr>
+              <w:ind w:left="0"/>
+              <w:jc w:val="center"/>
+              <w:rPr>
+                <w:lang w:val="en-CA"/>
+              </w:rPr>
+            </w:pPr>
+            <w:r>
+              <w:rPr>
+                <w:lang w:val="en-CA"/>
+              </w:rPr>
+              <w:t>100</w:t>
+            </w:r>
+          </w:p>
+        </w:tc>
+        <w:tc>
+          <w:tcPr>
+            <w:tcW w:w="1558" w:type="dxa"/>
+            <w:vAlign w:val="center"/>
+          </w:tcPr>
+          <w:p>
+            <w:pPr>
+              <w:ind w:left="0"/>
+              <w:jc w:val="center"/>
+              <w:rPr>
+                <w:lang w:val="en-CA"/>
+              </w:rPr>
+            </w:pPr>
+            <w:r>
+              <w:rPr>
+                <w:lang w:val="en-CA"/>
+              </w:rPr>
+              <w:t>80</w:t>
+            </w:r>
+          </w:p>
+        </w:tc>
+        <w:tc>
+          <w:tcPr>
+            <w:tcW w:w="1559" w:type="dxa"/>
+            <w:vAlign w:val="center"/>
+          </w:tcPr>
+          <w:p>
+            <w:pPr>
+              <w:ind w:left="0"/>
+              <w:jc w:val="center"/>
+              <w:rPr>
+                <w:lang w:val="en-CA"/>
+              </w:rPr>
+            </w:pPr>
+            <w:r>
+              <w:rPr>
+                <w:lang w:val="en-CA"/>
+              </w:rPr>
+              <w:t>20</w:t>
+            </w:r>
+          </w:p>
+        </w:tc>
+      </w:tr>
+    </w:tbl>
+    <w:p>
+      <w:pPr>
+        <w:ind w:left="0"/>
+        <w:rPr>
+          <w:lang w:val="en-CA"/>
+        </w:rPr>
+      </w:pPr>
+      <w:r>
+        <w:rPr>
+          <w:lang w:val="en-CA"/>
+        </w:rPr>
+        <w:tab/>
+        <w:t>Comparing the first two experiments,</w:t>
+      </w:r>
+      <w:r>
+        <w:rPr>
+          <w:lang w:val="en-CA"/>
+        </w:rPr>
+        <w:t xml:space="preserve"> where only the evaporation rate changes,</w:t>
+      </w:r>
+      <w:r>
+        <w:rPr>
+          <w:lang w:val="en-CA"/>
+        </w:rPr>
+        <w:t xml:space="preserve"> the increase in the evaporation rate caused the first two food forages to take much longer due to the pheromone decay parameter decreasing more quickly, thus giving the ants less trails to follow. </w:t>
+      </w:r>
+      <w:r>
+        <w:rPr>
+          <w:lang w:val="en-CA"/>
+        </w:rPr>
+        <w:t>Comparing</w:t>
+      </w:r>
+      <w:r>
+        <w:rPr>
+          <w:lang w:val="en-CA"/>
+        </w:rPr>
+        <w:t xml:space="preserve"> </w:t>
+      </w:r>
+      <w:r>
+        <w:rPr>
+          <w:lang w:val="en-CA"/>
+        </w:rPr>
+        <w:t>the first and third experiments, where only the diffusion rate changes, there appears to be no significant differences</w:t>
+      </w:r>
+      <w:r>
+        <w:rPr>
+          <w:lang w:val="en-CA"/>
+        </w:rPr>
+        <w:t xml:space="preserve">, most likely due to having a lower population, where a diffusion </w:t>
+      </w:r>
+      <w:r>
+        <w:rPr>
+          <w:lang w:val="en-CA"/>
+        </w:rPr>
+        <w:lastRenderedPageBreak/>
+        <w:t xml:space="preserve">rate increase would have less impact. </w:t>
+      </w:r>
+      <w:r>
+        <w:rPr>
+          <w:lang w:val="en-CA"/>
+        </w:rPr>
+        <w:t>Comparing the third and fourth experiments, where again only the evaporation rate changes, a similar effect occurs, where the first two forages take longer to complete due to having lesser trails to follow.</w:t>
+      </w:r>
+    </w:p>
+    <w:p>
+      <w:pPr>
+        <w:ind w:left="0"/>
+        <w:rPr>
+          <w:lang w:val="en-CA"/>
+        </w:rPr>
+      </w:pPr>
+      <w:r>
+        <w:rPr>
+          <w:lang w:val="en-CA"/>
+        </w:rPr>
+        <w:tab/>
+        <w:t xml:space="preserve">The trend described above applies to both the 50 and 100 population experiments as well. The biggest difference between the population differing experiments </w:t>
+      </w:r>
+      <w:r>
+        <w:rPr>
+          <w:lang w:val="en-CA"/>
+        </w:rPr>
+        <w:t>is</w:t>
+      </w:r>
+      <w:r>
+        <w:rPr>
+          <w:lang w:val="en-CA"/>
+        </w:rPr>
+        <w:t xml:space="preserve"> the time they take to complete</w:t>
+      </w:r>
+      <w:r>
+        <w:rPr>
+          <w:lang w:val="en-CA"/>
+        </w:rPr>
+        <w:t xml:space="preserve">. </w:t>
+      </w:r>
+      <w:r>
+        <w:rPr>
+          <w:lang w:val="en-CA"/>
+        </w:rPr>
+        <w:t xml:space="preserve">For the 30 population experiments, the final forages complete in roughly 7k to 8k in time for the 20 evaporation rate cases, and around 9k to 10k in time for the 10 evaporation rate cases. </w:t>
+      </w:r>
+      <w:r>
+        <w:rPr>
+          <w:lang w:val="en-CA"/>
+        </w:rPr>
+        <w:t xml:space="preserve">For the 50 population experiments, the 20 evaporation rate cases, as well as the </w:t>
+      </w:r>
+      <w:r>
+        <w:rPr>
+          <w:lang w:val="en-CA"/>
+        </w:rPr>
+        <w:t>40-diffusion</w:t>
+      </w:r>
+      <w:r>
+        <w:rPr>
+          <w:lang w:val="en-CA"/>
+        </w:rPr>
+        <w:t xml:space="preserve"> rate and 10 evaporation rate case, finish at about 5k in time, whereas the 80</w:t>
+      </w:r>
+      <w:r>
+        <w:rPr>
+          <w:lang w:val="en-CA"/>
+        </w:rPr>
+        <w:t>-</w:t>
+      </w:r>
+      <w:r>
+        <w:rPr>
+          <w:lang w:val="en-CA"/>
+        </w:rPr>
+        <w:t xml:space="preserve">diffusion rate and 10 evaporation rate case </w:t>
+      </w:r>
+      <w:r>
+        <w:rPr>
+          <w:lang w:val="en-CA"/>
+        </w:rPr>
+        <w:t>finish</w:t>
+      </w:r>
+      <w:r>
+        <w:rPr>
+          <w:lang w:val="en-CA"/>
+        </w:rPr>
+        <w:t xml:space="preserve"> at about half the time at 2.5k.</w:t>
+      </w:r>
+      <w:r>
+        <w:rPr>
+          <w:lang w:val="en-CA"/>
+        </w:rPr>
+        <w:t xml:space="preserve"> Lastly, </w:t>
+      </w:r>
+      <w:r>
+        <w:rPr>
+          <w:lang w:val="en-CA"/>
+        </w:rPr>
+        <w:t xml:space="preserve">for the 100 population experiments, the 80-diffusion rate and 20 evaporation rate case finishes at around 4k time, 40-diffusion rate and 20 evaporation rate finishes at 3k in time, and finally the two 10 evaporation rate cases finishing at around 2k in time. </w:t>
+      </w:r>
+    </w:p>
+    <w:p>
+      <w:pPr>
+        <w:ind w:left="0"/>
+        <w:rPr>
+          <w:lang w:val="en-CA"/>
+        </w:rPr>
+      </w:pPr>
+      <w:r>
+        <w:rPr>
+          <w:lang w:val="en-CA"/>
+        </w:rPr>
+        <w:tab/>
+      </w:r>
+      <w:r>
+        <w:rPr>
+          <w:lang w:val="en-CA"/>
+        </w:rPr>
+        <w:t xml:space="preserve">Overall, it appears the amount of population has the largest impact on the completion time for the ants. </w:t>
+      </w:r>
+      <w:r>
+        <w:rPr>
+          <w:lang w:val="en-CA"/>
+        </w:rPr>
+        <w:t xml:space="preserve">The higher the population, the lower amount of time it takes to finish. </w:t>
+      </w:r>
+      <w:r>
+        <w:rPr>
+          <w:lang w:val="en-CA"/>
+        </w:rPr>
+        <w:t xml:space="preserve">This makes sense because with more search agents available, it allows the colony to cover more of the search space and hence, have a higher chance at finding food. </w:t>
+      </w:r>
+      <w:r>
+        <w:rPr>
+          <w:lang w:val="en-CA"/>
+        </w:rPr>
+        <w:t xml:space="preserve">In addition, having more ants results in more pheromone trails, thereby attracting more of the colony towards the general area of the food. </w:t>
+      </w:r>
+      <w:r>
+        <w:rPr>
+          <w:lang w:val="en-CA"/>
+        </w:rPr>
+        <w:t>This also explains why there appears to be a faster exponential decay with higher populations, as more pheromone trails results in more exploitation at those desirable locations in the search space.</w:t>
+      </w:r>
+    </w:p>
+    <w:p>
+      <w:pPr>
+        <w:ind w:left="0"/>
+        <w:rPr>
+          <w:lang w:val="en-CA"/>
+        </w:rPr>
+      </w:pPr>
+      <w:r>
+        <w:rPr>
+          <w:lang w:val="en-CA"/>
+        </w:rPr>
+        <w:tab/>
+        <w:t xml:space="preserve">Although the trend appears to be, the higher the population the better, in practicality, there are limitations. Namely, the size of the population would be constrained by specific space limitations such as memory of the program or computer. </w:t>
+      </w:r>
+      <w:r>
+        <w:rPr>
+          <w:lang w:val="en-CA"/>
+        </w:rPr>
+        <w:t xml:space="preserve">Moreover, the results show that the evaporation rate has a considerable effect on the completion time. </w:t>
+      </w:r>
+      <w:r>
+        <w:rPr>
+          <w:lang w:val="en-CA"/>
+        </w:rPr>
+        <w:t xml:space="preserve">In particular, when keeping population and diffusion rate consistent, an increase in the evaporation rate increases the overall time to finish. </w:t>
+      </w:r>
+      <w:r>
+        <w:rPr>
+          <w:lang w:val="en-CA"/>
+        </w:rPr>
+        <w:t xml:space="preserve">This makes sense because as the evaporation rate increases, the pheromone trails disappear at a faster rate, thereby giving the ants less chances at finding desirable areas. </w:t>
+      </w:r>
+      <w:r>
+        <w:rPr>
+          <w:lang w:val="en-CA"/>
+        </w:rPr>
+        <w:t>Conversely, the diffusion rate appears to have much less of an impact on the completion time, signifying that the presence of pheromone is more important than its movement.</w:t>
+      </w:r>
+    </w:p>
     <w:sectPr>
-      <w:headerReference w:type="default" r:id="rId7"/>
-      <w:footerReference w:type="default" r:id="rId8"/>
+      <w:headerReference w:type="default" r:id="rId19"/>
+      <w:footerReference w:type="default" r:id="rId20"/>
       <w:pgSz w:w="12240" w:h="15840"/>
       <w:pgMar w:top="1440" w:right="1440" w:bottom="1440" w:left="1440" w:header="708" w:footer="708" w:gutter="0"/>
       <w:cols w:space="708"/>

</xml_diff>

<commit_message>
write GA representation, formulation, implementation, plot
</commit_message>
<xml_diff>
--- a/assignment_3/assignment_3.docx
+++ b/assignment_3/assignment_3.docx
@@ -3552,6 +3552,1736 @@
     </w:p>
     <w:p>
       <w:pPr>
+        <w:pStyle w:val="Heading2"/>
+      </w:pPr>
+      <w:r>
+        <w:t>Representation</w:t>
+      </w:r>
+    </w:p>
+    <w:p>
+      <w:pPr>
+        <w:ind w:left="0" w:firstLine="720"/>
+        <w:rPr>
+          <w:lang w:val="en-CA"/>
+        </w:rPr>
+      </w:pPr>
+      <w:r>
+        <w:rPr>
+          <w:lang w:val="en-CA"/>
+        </w:rPr>
+        <w:t xml:space="preserve">The solutions utilize a </w:t>
+      </w:r>
+      <w:r>
+        <w:rPr>
+          <w:lang w:val="en-CA"/>
+        </w:rPr>
+        <w:t>two-dimensional</w:t>
+      </w:r>
+      <w:r>
+        <w:rPr>
+          <w:lang w:val="en-CA"/>
+        </w:rPr>
+        <w:t xml:space="preserve"> matrix data structure, </w:t>
+      </w:r>
+      <w:r>
+        <w:rPr>
+          <w:lang w:val="en-CA"/>
+        </w:rPr>
+        <w:t xml:space="preserve">where the rows correspond to each population, and the columns represent </w:t>
+      </w:r>
+      <m:oMath>
+        <m:r>
+          <w:rPr>
+            <w:rFonts w:ascii="Cambria Math" w:hAnsi="Cambria Math"/>
+            <w:lang w:val="en-CA"/>
+          </w:rPr>
+          <m:t>ISE</m:t>
+        </m:r>
+      </m:oMath>
+      <w:r>
+        <w:rPr>
+          <w:rFonts w:eastAsiaTheme="minorEastAsia"/>
+          <w:lang w:val="en-CA"/>
+        </w:rPr>
+        <w:t xml:space="preserve">, </w:t>
+      </w:r>
+      <m:oMath>
+        <m:sSub>
+          <m:sSubPr>
+            <m:ctrlPr>
+              <w:rPr>
+                <w:rFonts w:ascii="Cambria Math" w:eastAsiaTheme="minorEastAsia" w:hAnsi="Cambria Math"/>
+                <w:i/>
+                <w:lang w:val="en-CA"/>
+              </w:rPr>
+            </m:ctrlPr>
+          </m:sSubPr>
+          <m:e>
+            <m:r>
+              <w:rPr>
+                <w:rFonts w:ascii="Cambria Math" w:eastAsiaTheme="minorEastAsia" w:hAnsi="Cambria Math"/>
+                <w:lang w:val="en-CA"/>
+              </w:rPr>
+              <m:t>t</m:t>
+            </m:r>
+          </m:e>
+          <m:sub>
+            <m:r>
+              <w:rPr>
+                <w:rFonts w:ascii="Cambria Math" w:eastAsiaTheme="minorEastAsia" w:hAnsi="Cambria Math"/>
+                <w:lang w:val="en-CA"/>
+              </w:rPr>
+              <m:t>r</m:t>
+            </m:r>
+          </m:sub>
+        </m:sSub>
+      </m:oMath>
+      <w:r>
+        <w:rPr>
+          <w:rFonts w:eastAsiaTheme="minorEastAsia"/>
+          <w:lang w:val="en-CA"/>
+        </w:rPr>
+        <w:t xml:space="preserve">, </w:t>
+      </w:r>
+      <m:oMath>
+        <m:sSub>
+          <m:sSubPr>
+            <m:ctrlPr>
+              <w:rPr>
+                <w:rFonts w:ascii="Cambria Math" w:eastAsiaTheme="minorEastAsia" w:hAnsi="Cambria Math"/>
+                <w:i/>
+                <w:lang w:val="en-CA"/>
+              </w:rPr>
+            </m:ctrlPr>
+          </m:sSubPr>
+          <m:e>
+            <m:r>
+              <w:rPr>
+                <w:rFonts w:ascii="Cambria Math" w:eastAsiaTheme="minorEastAsia" w:hAnsi="Cambria Math"/>
+                <w:lang w:val="en-CA"/>
+              </w:rPr>
+              <m:t>t</m:t>
+            </m:r>
+          </m:e>
+          <m:sub>
+            <m:r>
+              <w:rPr>
+                <w:rFonts w:ascii="Cambria Math" w:eastAsiaTheme="minorEastAsia" w:hAnsi="Cambria Math"/>
+                <w:lang w:val="en-CA"/>
+              </w:rPr>
+              <m:t>s</m:t>
+            </m:r>
+          </m:sub>
+        </m:sSub>
+      </m:oMath>
+      <w:r>
+        <w:rPr>
+          <w:rFonts w:eastAsiaTheme="minorEastAsia"/>
+          <w:lang w:val="en-CA"/>
+        </w:rPr>
+        <w:t xml:space="preserve">, and </w:t>
+      </w:r>
+      <m:oMath>
+        <m:sSub>
+          <m:sSubPr>
+            <m:ctrlPr>
+              <w:rPr>
+                <w:rFonts w:ascii="Cambria Math" w:eastAsiaTheme="minorEastAsia" w:hAnsi="Cambria Math"/>
+                <w:i/>
+                <w:lang w:val="en-CA"/>
+              </w:rPr>
+            </m:ctrlPr>
+          </m:sSubPr>
+          <m:e>
+            <m:r>
+              <w:rPr>
+                <w:rFonts w:ascii="Cambria Math" w:eastAsiaTheme="minorEastAsia" w:hAnsi="Cambria Math"/>
+                <w:lang w:val="en-CA"/>
+              </w:rPr>
+              <m:t>M</m:t>
+            </m:r>
+          </m:e>
+          <m:sub>
+            <m:r>
+              <w:rPr>
+                <w:rFonts w:ascii="Cambria Math" w:eastAsiaTheme="minorEastAsia" w:hAnsi="Cambria Math"/>
+                <w:lang w:val="en-CA"/>
+              </w:rPr>
+              <m:t>p</m:t>
+            </m:r>
+          </m:sub>
+        </m:sSub>
+      </m:oMath>
+      <w:r>
+        <w:rPr>
+          <w:rFonts w:eastAsiaTheme="minorEastAsia"/>
+          <w:lang w:val="en-CA"/>
+        </w:rPr>
+        <w:t xml:space="preserve">, respectively. </w:t>
+      </w:r>
+      <w:r>
+        <w:rPr>
+          <w:rFonts w:eastAsiaTheme="minorEastAsia"/>
+          <w:lang w:val="en-CA"/>
+        </w:rPr>
+        <w:t xml:space="preserve">To ensure maximum precision of the final solutions, the output values carry over all of the decimal places as returned by the program. </w:t>
+      </w:r>
+      <w:r>
+        <w:rPr>
+          <w:rFonts w:eastAsiaTheme="minorEastAsia"/>
+          <w:lang w:val="en-CA"/>
+        </w:rPr>
+        <w:t xml:space="preserve">Significantly large solutions, as well as solutions that result in zero actual counts, are removed </w:t>
+      </w:r>
+      <w:r>
+        <w:rPr>
+          <w:rFonts w:eastAsiaTheme="minorEastAsia"/>
+          <w:lang w:val="en-CA"/>
+        </w:rPr>
+        <w:t xml:space="preserve">from the population, </w:t>
+      </w:r>
+      <w:r>
+        <w:rPr>
+          <w:rFonts w:eastAsiaTheme="minorEastAsia"/>
+          <w:lang w:val="en-CA"/>
+        </w:rPr>
+        <w:t xml:space="preserve">since they are clearly non-optimal. </w:t>
+      </w:r>
+      <w:r>
+        <w:rPr>
+          <w:rFonts w:eastAsiaTheme="minorEastAsia"/>
+          <w:lang w:val="en-CA"/>
+        </w:rPr>
+        <w:t xml:space="preserve">The optimal input values are represented as an array of three elements, holding the optimal </w:t>
+      </w:r>
+      <m:oMath>
+        <m:sSub>
+          <m:sSubPr>
+            <m:ctrlPr>
+              <w:rPr>
+                <w:rFonts w:ascii="Cambria Math" w:eastAsiaTheme="minorEastAsia" w:hAnsi="Cambria Math"/>
+                <w:i/>
+                <w:lang w:val="en-CA"/>
+              </w:rPr>
+            </m:ctrlPr>
+          </m:sSubPr>
+          <m:e>
+            <m:r>
+              <w:rPr>
+                <w:rFonts w:ascii="Cambria Math" w:eastAsiaTheme="minorEastAsia" w:hAnsi="Cambria Math"/>
+                <w:lang w:val="en-CA"/>
+              </w:rPr>
+              <m:t>K</m:t>
+            </m:r>
+          </m:e>
+          <m:sub>
+            <m:r>
+              <w:rPr>
+                <w:rFonts w:ascii="Cambria Math" w:eastAsiaTheme="minorEastAsia" w:hAnsi="Cambria Math"/>
+                <w:lang w:val="en-CA"/>
+              </w:rPr>
+              <m:t>p</m:t>
+            </m:r>
+          </m:sub>
+        </m:sSub>
+      </m:oMath>
+      <w:r>
+        <w:rPr>
+          <w:rFonts w:eastAsiaTheme="minorEastAsia"/>
+          <w:lang w:val="en-CA"/>
+        </w:rPr>
+        <w:t xml:space="preserve">, </w:t>
+      </w:r>
+      <m:oMath>
+        <m:sSub>
+          <m:sSubPr>
+            <m:ctrlPr>
+              <w:rPr>
+                <w:rFonts w:ascii="Cambria Math" w:eastAsiaTheme="minorEastAsia" w:hAnsi="Cambria Math"/>
+                <w:i/>
+                <w:lang w:val="en-CA"/>
+              </w:rPr>
+            </m:ctrlPr>
+          </m:sSubPr>
+          <m:e>
+            <m:r>
+              <w:rPr>
+                <w:rFonts w:ascii="Cambria Math" w:eastAsiaTheme="minorEastAsia" w:hAnsi="Cambria Math"/>
+                <w:lang w:val="en-CA"/>
+              </w:rPr>
+              <m:t>T</m:t>
+            </m:r>
+          </m:e>
+          <m:sub>
+            <m:r>
+              <w:rPr>
+                <w:rFonts w:ascii="Cambria Math" w:eastAsiaTheme="minorEastAsia" w:hAnsi="Cambria Math"/>
+                <w:lang w:val="en-CA"/>
+              </w:rPr>
+              <m:t>i</m:t>
+            </m:r>
+          </m:sub>
+        </m:sSub>
+      </m:oMath>
+      <w:r>
+        <w:rPr>
+          <w:rFonts w:eastAsiaTheme="minorEastAsia"/>
+          <w:lang w:val="en-CA"/>
+        </w:rPr>
+        <w:t xml:space="preserve">, and </w:t>
+      </w:r>
+      <m:oMath>
+        <m:sSub>
+          <m:sSubPr>
+            <m:ctrlPr>
+              <w:rPr>
+                <w:rFonts w:ascii="Cambria Math" w:eastAsiaTheme="minorEastAsia" w:hAnsi="Cambria Math"/>
+                <w:i/>
+                <w:lang w:val="en-CA"/>
+              </w:rPr>
+            </m:ctrlPr>
+          </m:sSubPr>
+          <m:e>
+            <m:r>
+              <w:rPr>
+                <w:rFonts w:ascii="Cambria Math" w:eastAsiaTheme="minorEastAsia" w:hAnsi="Cambria Math"/>
+                <w:lang w:val="en-CA"/>
+              </w:rPr>
+              <m:t>T</m:t>
+            </m:r>
+          </m:e>
+          <m:sub>
+            <m:r>
+              <w:rPr>
+                <w:rFonts w:ascii="Cambria Math" w:eastAsiaTheme="minorEastAsia" w:hAnsi="Cambria Math"/>
+                <w:lang w:val="en-CA"/>
+              </w:rPr>
+              <m:t>d</m:t>
+            </m:r>
+          </m:sub>
+        </m:sSub>
+      </m:oMath>
+      <w:r>
+        <w:rPr>
+          <w:rFonts w:eastAsiaTheme="minorEastAsia"/>
+          <w:lang w:val="en-CA"/>
+        </w:rPr>
+        <w:t xml:space="preserve"> values with all decimal places carried over. </w:t>
+      </w:r>
+      <w:r>
+        <w:rPr>
+          <w:rFonts w:eastAsiaTheme="minorEastAsia"/>
+          <w:lang w:val="en-CA"/>
+        </w:rPr>
+        <w:t>The optimal fitness value is a single number</w:t>
+      </w:r>
+      <w:r>
+        <w:rPr>
+          <w:rFonts w:eastAsiaTheme="minorEastAsia"/>
+          <w:lang w:val="en-CA"/>
+        </w:rPr>
+        <w:t>,</w:t>
+      </w:r>
+      <w:r>
+        <w:rPr>
+          <w:rFonts w:eastAsiaTheme="minorEastAsia"/>
+          <w:lang w:val="en-CA"/>
+        </w:rPr>
+        <w:t xml:space="preserve"> </w:t>
+      </w:r>
+      <w:r>
+        <w:rPr>
+          <w:rFonts w:eastAsiaTheme="minorEastAsia"/>
+          <w:lang w:val="en-CA"/>
+        </w:rPr>
+        <w:t>which</w:t>
+      </w:r>
+      <w:r>
+        <w:rPr>
+          <w:rFonts w:eastAsiaTheme="minorEastAsia"/>
+          <w:lang w:val="en-CA"/>
+        </w:rPr>
+        <w:t xml:space="preserve"> gets updated</w:t>
+      </w:r>
+      <w:r>
+        <w:rPr>
+          <w:rFonts w:eastAsiaTheme="minorEastAsia"/>
+          <w:lang w:val="en-CA"/>
+        </w:rPr>
+        <w:t xml:space="preserve"> whenever the current generation’s optimal value is better</w:t>
+      </w:r>
+      <w:r>
+        <w:rPr>
+          <w:rFonts w:eastAsiaTheme="minorEastAsia"/>
+          <w:lang w:val="en-CA"/>
+        </w:rPr>
+        <w:t xml:space="preserve">. Finally, the optimal output values </w:t>
+      </w:r>
+      <w:r>
+        <w:rPr>
+          <w:rFonts w:eastAsiaTheme="minorEastAsia"/>
+          <w:lang w:val="en-CA"/>
+        </w:rPr>
+        <w:t xml:space="preserve">are represented as an array of four elements, holding the optimal </w:t>
+      </w:r>
+      <m:oMath>
+        <m:r>
+          <w:rPr>
+            <w:rFonts w:ascii="Cambria Math" w:hAnsi="Cambria Math"/>
+            <w:lang w:val="en-CA"/>
+          </w:rPr>
+          <m:t>ISE</m:t>
+        </m:r>
+      </m:oMath>
+      <w:r>
+        <w:rPr>
+          <w:rFonts w:eastAsiaTheme="minorEastAsia"/>
+          <w:lang w:val="en-CA"/>
+        </w:rPr>
+        <w:t xml:space="preserve">, </w:t>
+      </w:r>
+      <m:oMath>
+        <m:sSub>
+          <m:sSubPr>
+            <m:ctrlPr>
+              <w:rPr>
+                <w:rFonts w:ascii="Cambria Math" w:eastAsiaTheme="minorEastAsia" w:hAnsi="Cambria Math"/>
+                <w:i/>
+                <w:lang w:val="en-CA"/>
+              </w:rPr>
+            </m:ctrlPr>
+          </m:sSubPr>
+          <m:e>
+            <m:r>
+              <w:rPr>
+                <w:rFonts w:ascii="Cambria Math" w:eastAsiaTheme="minorEastAsia" w:hAnsi="Cambria Math"/>
+                <w:lang w:val="en-CA"/>
+              </w:rPr>
+              <m:t>t</m:t>
+            </m:r>
+          </m:e>
+          <m:sub>
+            <m:r>
+              <w:rPr>
+                <w:rFonts w:ascii="Cambria Math" w:eastAsiaTheme="minorEastAsia" w:hAnsi="Cambria Math"/>
+                <w:lang w:val="en-CA"/>
+              </w:rPr>
+              <m:t>r</m:t>
+            </m:r>
+          </m:sub>
+        </m:sSub>
+      </m:oMath>
+      <w:r>
+        <w:rPr>
+          <w:rFonts w:eastAsiaTheme="minorEastAsia"/>
+          <w:lang w:val="en-CA"/>
+        </w:rPr>
+        <w:t xml:space="preserve">, </w:t>
+      </w:r>
+      <m:oMath>
+        <m:sSub>
+          <m:sSubPr>
+            <m:ctrlPr>
+              <w:rPr>
+                <w:rFonts w:ascii="Cambria Math" w:eastAsiaTheme="minorEastAsia" w:hAnsi="Cambria Math"/>
+                <w:i/>
+                <w:lang w:val="en-CA"/>
+              </w:rPr>
+            </m:ctrlPr>
+          </m:sSubPr>
+          <m:e>
+            <m:r>
+              <w:rPr>
+                <w:rFonts w:ascii="Cambria Math" w:eastAsiaTheme="minorEastAsia" w:hAnsi="Cambria Math"/>
+                <w:lang w:val="en-CA"/>
+              </w:rPr>
+              <m:t>t</m:t>
+            </m:r>
+          </m:e>
+          <m:sub>
+            <m:r>
+              <w:rPr>
+                <w:rFonts w:ascii="Cambria Math" w:eastAsiaTheme="minorEastAsia" w:hAnsi="Cambria Math"/>
+                <w:lang w:val="en-CA"/>
+              </w:rPr>
+              <m:t>s</m:t>
+            </m:r>
+          </m:sub>
+        </m:sSub>
+      </m:oMath>
+      <w:r>
+        <w:rPr>
+          <w:rFonts w:eastAsiaTheme="minorEastAsia"/>
+          <w:lang w:val="en-CA"/>
+        </w:rPr>
+        <w:t xml:space="preserve">, and </w:t>
+      </w:r>
+      <m:oMath>
+        <m:sSub>
+          <m:sSubPr>
+            <m:ctrlPr>
+              <w:rPr>
+                <w:rFonts w:ascii="Cambria Math" w:eastAsiaTheme="minorEastAsia" w:hAnsi="Cambria Math"/>
+                <w:i/>
+                <w:lang w:val="en-CA"/>
+              </w:rPr>
+            </m:ctrlPr>
+          </m:sSubPr>
+          <m:e>
+            <m:r>
+              <w:rPr>
+                <w:rFonts w:ascii="Cambria Math" w:eastAsiaTheme="minorEastAsia" w:hAnsi="Cambria Math"/>
+                <w:lang w:val="en-CA"/>
+              </w:rPr>
+              <m:t>M</m:t>
+            </m:r>
+          </m:e>
+          <m:sub>
+            <m:r>
+              <w:rPr>
+                <w:rFonts w:ascii="Cambria Math" w:eastAsiaTheme="minorEastAsia" w:hAnsi="Cambria Math"/>
+                <w:lang w:val="en-CA"/>
+              </w:rPr>
+              <m:t>p</m:t>
+            </m:r>
+          </m:sub>
+        </m:sSub>
+      </m:oMath>
+      <w:r>
+        <w:rPr>
+          <w:rFonts w:eastAsiaTheme="minorEastAsia"/>
+          <w:lang w:val="en-CA"/>
+        </w:rPr>
+        <w:t xml:space="preserve"> values with all decimal places carried over.</w:t>
+      </w:r>
+    </w:p>
+    <w:p>
+      <w:pPr>
+        <w:pStyle w:val="Heading2"/>
+        <w:rPr>
+          <w:rFonts w:eastAsiaTheme="minorHAnsi" w:cstheme="minorBidi"/>
+          <w:szCs w:val="22"/>
+        </w:rPr>
+      </w:pPr>
+      <w:r>
+        <w:t>Fitness Function Formulation</w:t>
+      </w:r>
+    </w:p>
+    <w:p>
+      <w:pPr>
+        <w:ind w:left="0" w:firstLine="720"/>
+        <w:rPr>
+          <w:vertAlign w:val="subscript"/>
+          <w:lang w:val="en-CA"/>
+        </w:rPr>
+      </w:pPr>
+      <w:r>
+        <w:rPr>
+          <w:lang w:val="en-CA"/>
+        </w:rPr>
+        <w:t xml:space="preserve">The fitness function used to evaluate the solutions was an additive one, where the four outputs, namely the integral squared error </w:t>
+      </w:r>
+      <m:oMath>
+        <m:r>
+          <w:rPr>
+            <w:rFonts w:ascii="Cambria Math" w:hAnsi="Cambria Math"/>
+            <w:lang w:val="en-CA"/>
+          </w:rPr>
+          <m:t>ISE</m:t>
+        </m:r>
+      </m:oMath>
+      <w:r>
+        <w:rPr>
+          <w:rFonts w:eastAsiaTheme="minorEastAsia"/>
+          <w:lang w:val="en-CA"/>
+        </w:rPr>
+        <w:t xml:space="preserve">, the rise time </w:t>
+      </w:r>
+      <m:oMath>
+        <m:sSub>
+          <m:sSubPr>
+            <m:ctrlPr>
+              <w:rPr>
+                <w:rFonts w:ascii="Cambria Math" w:eastAsiaTheme="minorEastAsia" w:hAnsi="Cambria Math"/>
+                <w:i/>
+                <w:lang w:val="en-CA"/>
+              </w:rPr>
+            </m:ctrlPr>
+          </m:sSubPr>
+          <m:e>
+            <m:r>
+              <w:rPr>
+                <w:rFonts w:ascii="Cambria Math" w:eastAsiaTheme="minorEastAsia" w:hAnsi="Cambria Math"/>
+                <w:lang w:val="en-CA"/>
+              </w:rPr>
+              <m:t>t</m:t>
+            </m:r>
+          </m:e>
+          <m:sub>
+            <m:r>
+              <w:rPr>
+                <w:rFonts w:ascii="Cambria Math" w:eastAsiaTheme="minorEastAsia" w:hAnsi="Cambria Math"/>
+                <w:lang w:val="en-CA"/>
+              </w:rPr>
+              <m:t>r</m:t>
+            </m:r>
+          </m:sub>
+        </m:sSub>
+      </m:oMath>
+      <w:r>
+        <w:rPr>
+          <w:rFonts w:eastAsiaTheme="minorEastAsia"/>
+          <w:lang w:val="en-CA"/>
+        </w:rPr>
+        <w:t xml:space="preserve">, the settling time </w:t>
+      </w:r>
+      <m:oMath>
+        <m:sSub>
+          <m:sSubPr>
+            <m:ctrlPr>
+              <w:rPr>
+                <w:rFonts w:ascii="Cambria Math" w:eastAsiaTheme="minorEastAsia" w:hAnsi="Cambria Math"/>
+                <w:i/>
+                <w:lang w:val="en-CA"/>
+              </w:rPr>
+            </m:ctrlPr>
+          </m:sSubPr>
+          <m:e>
+            <m:r>
+              <w:rPr>
+                <w:rFonts w:ascii="Cambria Math" w:eastAsiaTheme="minorEastAsia" w:hAnsi="Cambria Math"/>
+                <w:lang w:val="en-CA"/>
+              </w:rPr>
+              <m:t>t</m:t>
+            </m:r>
+          </m:e>
+          <m:sub>
+            <m:r>
+              <w:rPr>
+                <w:rFonts w:ascii="Cambria Math" w:eastAsiaTheme="minorEastAsia" w:hAnsi="Cambria Math"/>
+                <w:lang w:val="en-CA"/>
+              </w:rPr>
+              <m:t>s</m:t>
+            </m:r>
+          </m:sub>
+        </m:sSub>
+      </m:oMath>
+      <w:r>
+        <w:rPr>
+          <w:rFonts w:eastAsiaTheme="minorEastAsia"/>
+          <w:lang w:val="en-CA"/>
+        </w:rPr>
+        <w:t xml:space="preserve">, and the maximum overshoot magnitude </w:t>
+      </w:r>
+      <m:oMath>
+        <m:sSub>
+          <m:sSubPr>
+            <m:ctrlPr>
+              <w:rPr>
+                <w:rFonts w:ascii="Cambria Math" w:eastAsiaTheme="minorEastAsia" w:hAnsi="Cambria Math"/>
+                <w:i/>
+                <w:lang w:val="en-CA"/>
+              </w:rPr>
+            </m:ctrlPr>
+          </m:sSubPr>
+          <m:e>
+            <m:r>
+              <w:rPr>
+                <w:rFonts w:ascii="Cambria Math" w:eastAsiaTheme="minorEastAsia" w:hAnsi="Cambria Math"/>
+                <w:lang w:val="en-CA"/>
+              </w:rPr>
+              <m:t>M</m:t>
+            </m:r>
+          </m:e>
+          <m:sub>
+            <m:r>
+              <w:rPr>
+                <w:rFonts w:ascii="Cambria Math" w:eastAsiaTheme="minorEastAsia" w:hAnsi="Cambria Math"/>
+                <w:lang w:val="en-CA"/>
+              </w:rPr>
+              <m:t>p</m:t>
+            </m:r>
+          </m:sub>
+        </m:sSub>
+      </m:oMath>
+      <w:r>
+        <w:rPr>
+          <w:rFonts w:eastAsiaTheme="minorEastAsia"/>
+          <w:lang w:val="en-CA"/>
+        </w:rPr>
+        <w:t>, were added together.</w:t>
+      </w:r>
+      <w:r>
+        <w:rPr>
+          <w:rFonts w:eastAsiaTheme="minorEastAsia"/>
+          <w:lang w:val="en-CA"/>
+        </w:rPr>
+        <w:t xml:space="preserve"> This was done for every set of </w:t>
+      </w:r>
+      <w:r>
+        <w:rPr>
+          <w:rFonts w:eastAsiaTheme="minorEastAsia"/>
+          <w:lang w:val="en-CA"/>
+        </w:rPr>
+        <w:t xml:space="preserve">input </w:t>
+      </w:r>
+      <w:r>
+        <w:rPr>
+          <w:rFonts w:eastAsiaTheme="minorEastAsia"/>
+          <w:lang w:val="en-CA"/>
+        </w:rPr>
+        <w:t xml:space="preserve">parameters, namely </w:t>
+      </w:r>
+      <m:oMath>
+        <m:sSub>
+          <m:sSubPr>
+            <m:ctrlPr>
+              <w:rPr>
+                <w:rFonts w:ascii="Cambria Math" w:eastAsiaTheme="minorEastAsia" w:hAnsi="Cambria Math"/>
+                <w:i/>
+                <w:lang w:val="en-CA"/>
+              </w:rPr>
+            </m:ctrlPr>
+          </m:sSubPr>
+          <m:e>
+            <m:r>
+              <w:rPr>
+                <w:rFonts w:ascii="Cambria Math" w:eastAsiaTheme="minorEastAsia" w:hAnsi="Cambria Math"/>
+                <w:lang w:val="en-CA"/>
+              </w:rPr>
+              <m:t>K</m:t>
+            </m:r>
+          </m:e>
+          <m:sub>
+            <m:r>
+              <w:rPr>
+                <w:rFonts w:ascii="Cambria Math" w:eastAsiaTheme="minorEastAsia" w:hAnsi="Cambria Math"/>
+                <w:lang w:val="en-CA"/>
+              </w:rPr>
+              <m:t>p</m:t>
+            </m:r>
+          </m:sub>
+        </m:sSub>
+      </m:oMath>
+      <w:r>
+        <w:rPr>
+          <w:rFonts w:eastAsiaTheme="minorEastAsia"/>
+          <w:lang w:val="en-CA"/>
+        </w:rPr>
+        <w:t xml:space="preserve">, </w:t>
+      </w:r>
+      <m:oMath>
+        <m:sSub>
+          <m:sSubPr>
+            <m:ctrlPr>
+              <w:rPr>
+                <w:rFonts w:ascii="Cambria Math" w:eastAsiaTheme="minorEastAsia" w:hAnsi="Cambria Math"/>
+                <w:i/>
+                <w:lang w:val="en-CA"/>
+              </w:rPr>
+            </m:ctrlPr>
+          </m:sSubPr>
+          <m:e>
+            <m:r>
+              <w:rPr>
+                <w:rFonts w:ascii="Cambria Math" w:eastAsiaTheme="minorEastAsia" w:hAnsi="Cambria Math"/>
+                <w:lang w:val="en-CA"/>
+              </w:rPr>
+              <m:t>T</m:t>
+            </m:r>
+          </m:e>
+          <m:sub>
+            <m:r>
+              <w:rPr>
+                <w:rFonts w:ascii="Cambria Math" w:eastAsiaTheme="minorEastAsia" w:hAnsi="Cambria Math"/>
+                <w:lang w:val="en-CA"/>
+              </w:rPr>
+              <m:t>i</m:t>
+            </m:r>
+          </m:sub>
+        </m:sSub>
+      </m:oMath>
+      <w:r>
+        <w:rPr>
+          <w:rFonts w:eastAsiaTheme="minorEastAsia"/>
+          <w:lang w:val="en-CA"/>
+        </w:rPr>
+        <w:t xml:space="preserve">, and </w:t>
+      </w:r>
+      <m:oMath>
+        <m:sSub>
+          <m:sSubPr>
+            <m:ctrlPr>
+              <w:rPr>
+                <w:rFonts w:ascii="Cambria Math" w:eastAsiaTheme="minorEastAsia" w:hAnsi="Cambria Math"/>
+                <w:i/>
+                <w:lang w:val="en-CA"/>
+              </w:rPr>
+            </m:ctrlPr>
+          </m:sSubPr>
+          <m:e>
+            <m:r>
+              <w:rPr>
+                <w:rFonts w:ascii="Cambria Math" w:eastAsiaTheme="minorEastAsia" w:hAnsi="Cambria Math"/>
+                <w:lang w:val="en-CA"/>
+              </w:rPr>
+              <m:t>T</m:t>
+            </m:r>
+          </m:e>
+          <m:sub>
+            <m:r>
+              <w:rPr>
+                <w:rFonts w:ascii="Cambria Math" w:eastAsiaTheme="minorEastAsia" w:hAnsi="Cambria Math"/>
+                <w:lang w:val="en-CA"/>
+              </w:rPr>
+              <m:t>d</m:t>
+            </m:r>
+          </m:sub>
+        </m:sSub>
+      </m:oMath>
+      <w:r>
+        <w:rPr>
+          <w:rFonts w:eastAsiaTheme="minorEastAsia"/>
+          <w:lang w:val="en-CA"/>
+        </w:rPr>
+        <w:t xml:space="preserve">, </w:t>
+      </w:r>
+      <w:r>
+        <w:rPr>
+          <w:rFonts w:eastAsiaTheme="minorEastAsia"/>
+          <w:lang w:val="en-CA"/>
+        </w:rPr>
+        <w:t xml:space="preserve">for the size of the population. </w:t>
+      </w:r>
+      <w:r>
+        <w:rPr>
+          <w:rFonts w:eastAsiaTheme="minorEastAsia"/>
+          <w:lang w:val="en-CA"/>
+        </w:rPr>
+        <w:t xml:space="preserve">For each computation, a condition was added to check if this fitness value was better than the current best fitness value, and if so, record the set of inputs, its fitness value, and set of outputs that correspond to it. </w:t>
+      </w:r>
+      <w:r>
+        <w:rPr>
+          <w:rFonts w:eastAsiaTheme="minorEastAsia"/>
+          <w:lang w:val="en-CA"/>
+        </w:rPr>
+        <w:t xml:space="preserve">In addition, the total fitness sum and fitness average for each generation was computed to determine the associated probabilities, expected counts, and actual counts. </w:t>
+      </w:r>
+      <w:r>
+        <w:rPr>
+          <w:rFonts w:eastAsiaTheme="minorEastAsia"/>
+          <w:lang w:val="en-CA"/>
+        </w:rPr>
+        <w:t xml:space="preserve">This was done for the number of required generations of 150, where the fitness function would evaluate the new solutions introduced </w:t>
+      </w:r>
+      <w:r>
+        <w:rPr>
+          <w:rFonts w:eastAsiaTheme="minorEastAsia"/>
+          <w:lang w:val="en-CA"/>
+        </w:rPr>
+        <w:t>for</w:t>
+      </w:r>
+      <w:r>
+        <w:rPr>
+          <w:rFonts w:eastAsiaTheme="minorEastAsia"/>
+          <w:lang w:val="en-CA"/>
+        </w:rPr>
+        <w:t xml:space="preserve"> subsequent generations. </w:t>
+      </w:r>
+      <w:r>
+        <w:rPr>
+          <w:rFonts w:eastAsiaTheme="minorEastAsia"/>
+          <w:lang w:val="en-CA"/>
+        </w:rPr>
+        <w:t>This allows the program to determine the most optimal set of inputs, fitness value, and set of outputs it can get</w:t>
+      </w:r>
+      <w:r>
+        <w:rPr>
+          <w:rFonts w:eastAsiaTheme="minorEastAsia"/>
+          <w:lang w:val="en-CA"/>
+        </w:rPr>
+        <w:t xml:space="preserve"> by the end of the last generation.</w:t>
+      </w:r>
+    </w:p>
+    <w:p>
+      <w:pPr>
+        <w:pStyle w:val="Heading2"/>
+      </w:pPr>
+      <w:r>
+        <w:t>Genetic Algorithm Implementation</w:t>
+      </w:r>
+    </w:p>
+    <w:p>
+      <w:pPr>
+        <w:ind w:left="0" w:firstLine="720"/>
+        <w:rPr>
+          <w:rFonts w:eastAsiaTheme="minorEastAsia"/>
+          <w:lang w:val="en-CA"/>
+        </w:rPr>
+      </w:pPr>
+      <w:r>
+        <w:rPr>
+          <w:lang w:val="en-CA"/>
+        </w:rPr>
+        <w:t xml:space="preserve">The fitness function above was used to calculate the fitness values for each set of inputs for every generation. </w:t>
+      </w:r>
+      <w:r>
+        <w:rPr>
+          <w:lang w:val="en-CA"/>
+        </w:rPr>
+        <w:t xml:space="preserve">Some solutions returned significantly bad results, such as having high integral squared errors and maximum overshoot magnitudes, so these were removed as they would not be optimal solutions. </w:t>
+      </w:r>
+      <w:r>
+        <w:rPr>
+          <w:lang w:val="en-CA"/>
+        </w:rPr>
+        <w:t xml:space="preserve">Similarly, any other entries that correspond to an actual count of </w:t>
+      </w:r>
+      <w:r>
+        <w:rPr>
+          <w:lang w:val="en-CA"/>
+        </w:rPr>
+        <w:lastRenderedPageBreak/>
+        <w:t>zero were removed, as they are not optimal enough compared to the other solutions</w:t>
+      </w:r>
+      <w:r>
+        <w:rPr>
+          <w:lang w:val="en-CA"/>
+        </w:rPr>
+        <w:t xml:space="preserve">. </w:t>
+      </w:r>
+      <w:r>
+        <w:rPr>
+          <w:lang w:val="en-CA"/>
+        </w:rPr>
+        <w:t>Any entries with an actual count of greater than one were copied that amount of times, since these are more promising solutions, so that later on, different crossover and mutation techniques can be applied.</w:t>
+      </w:r>
+      <w:r>
+        <w:rPr>
+          <w:lang w:val="en-CA"/>
+        </w:rPr>
+        <w:t xml:space="preserve"> </w:t>
+      </w:r>
+      <w:r>
+        <w:rPr>
+          <w:lang w:val="en-CA"/>
+        </w:rPr>
+        <w:t xml:space="preserve">The following crossover operator was used: compute positive and negative deltas for each input parameter. </w:t>
+      </w:r>
+      <w:r>
+        <w:rPr>
+          <w:lang w:val="en-CA"/>
+        </w:rPr>
+        <w:t xml:space="preserve">If the deltas result in going out of range, clamp them to their respective limits. </w:t>
+      </w:r>
+      <w:r>
+        <w:rPr>
+          <w:lang w:val="en-CA"/>
+        </w:rPr>
+        <w:t xml:space="preserve">The deltas used are </w:t>
+      </w:r>
+      <m:oMath>
+        <m:r>
+          <w:rPr>
+            <w:rFonts w:ascii="Cambria Math" w:hAnsi="Cambria Math"/>
+            <w:lang w:val="en-CA"/>
+          </w:rPr>
+          <m:t>1</m:t>
+        </m:r>
+      </m:oMath>
+      <w:r>
+        <w:rPr>
+          <w:rFonts w:eastAsiaTheme="minorEastAsia"/>
+          <w:lang w:val="en-CA"/>
+        </w:rPr>
+        <w:t xml:space="preserve"> for </w:t>
+      </w:r>
+      <m:oMath>
+        <m:sSub>
+          <m:sSubPr>
+            <m:ctrlPr>
+              <w:rPr>
+                <w:rFonts w:ascii="Cambria Math" w:eastAsiaTheme="minorEastAsia" w:hAnsi="Cambria Math"/>
+                <w:i/>
+                <w:lang w:val="en-CA"/>
+              </w:rPr>
+            </m:ctrlPr>
+          </m:sSubPr>
+          <m:e>
+            <m:r>
+              <w:rPr>
+                <w:rFonts w:ascii="Cambria Math" w:eastAsiaTheme="minorEastAsia" w:hAnsi="Cambria Math"/>
+                <w:lang w:val="en-CA"/>
+              </w:rPr>
+              <m:t>K</m:t>
+            </m:r>
+          </m:e>
+          <m:sub>
+            <m:r>
+              <w:rPr>
+                <w:rFonts w:ascii="Cambria Math" w:eastAsiaTheme="minorEastAsia" w:hAnsi="Cambria Math"/>
+                <w:lang w:val="en-CA"/>
+              </w:rPr>
+              <m:t>p</m:t>
+            </m:r>
+          </m:sub>
+        </m:sSub>
+      </m:oMath>
+      <w:r>
+        <w:rPr>
+          <w:rFonts w:eastAsiaTheme="minorEastAsia"/>
+          <w:lang w:val="en-CA"/>
+        </w:rPr>
+        <w:t xml:space="preserve">, </w:t>
+      </w:r>
+      <m:oMath>
+        <m:r>
+          <w:rPr>
+            <w:rFonts w:ascii="Cambria Math" w:eastAsiaTheme="minorEastAsia" w:hAnsi="Cambria Math"/>
+            <w:lang w:val="en-CA"/>
+          </w:rPr>
+          <m:t>0.1</m:t>
+        </m:r>
+      </m:oMath>
+      <w:r>
+        <w:rPr>
+          <w:rFonts w:eastAsiaTheme="minorEastAsia"/>
+          <w:lang w:val="en-CA"/>
+        </w:rPr>
+        <w:t xml:space="preserve"> for </w:t>
+      </w:r>
+      <m:oMath>
+        <m:sSub>
+          <m:sSubPr>
+            <m:ctrlPr>
+              <w:rPr>
+                <w:rFonts w:ascii="Cambria Math" w:eastAsiaTheme="minorEastAsia" w:hAnsi="Cambria Math"/>
+                <w:i/>
+                <w:lang w:val="en-CA"/>
+              </w:rPr>
+            </m:ctrlPr>
+          </m:sSubPr>
+          <m:e>
+            <m:r>
+              <w:rPr>
+                <w:rFonts w:ascii="Cambria Math" w:eastAsiaTheme="minorEastAsia" w:hAnsi="Cambria Math"/>
+                <w:lang w:val="en-CA"/>
+              </w:rPr>
+              <m:t>T</m:t>
+            </m:r>
+          </m:e>
+          <m:sub>
+            <m:r>
+              <w:rPr>
+                <w:rFonts w:ascii="Cambria Math" w:eastAsiaTheme="minorEastAsia" w:hAnsi="Cambria Math"/>
+                <w:lang w:val="en-CA"/>
+              </w:rPr>
+              <m:t>i</m:t>
+            </m:r>
+          </m:sub>
+        </m:sSub>
+      </m:oMath>
+      <w:r>
+        <w:rPr>
+          <w:rFonts w:eastAsiaTheme="minorEastAsia"/>
+          <w:lang w:val="en-CA"/>
+        </w:rPr>
+        <w:t xml:space="preserve">, and </w:t>
+      </w:r>
+      <m:oMath>
+        <m:r>
+          <w:rPr>
+            <w:rFonts w:ascii="Cambria Math" w:eastAsiaTheme="minorEastAsia" w:hAnsi="Cambria Math"/>
+            <w:lang w:val="en-CA"/>
+          </w:rPr>
+          <m:t>0.01</m:t>
+        </m:r>
+      </m:oMath>
+      <w:r>
+        <w:rPr>
+          <w:rFonts w:eastAsiaTheme="minorEastAsia"/>
+          <w:lang w:val="en-CA"/>
+        </w:rPr>
+        <w:t xml:space="preserve"> for </w:t>
+      </w:r>
+      <m:oMath>
+        <m:sSub>
+          <m:sSubPr>
+            <m:ctrlPr>
+              <w:rPr>
+                <w:rFonts w:ascii="Cambria Math" w:eastAsiaTheme="minorEastAsia" w:hAnsi="Cambria Math"/>
+                <w:i/>
+                <w:lang w:val="en-CA"/>
+              </w:rPr>
+            </m:ctrlPr>
+          </m:sSubPr>
+          <m:e>
+            <m:r>
+              <w:rPr>
+                <w:rFonts w:ascii="Cambria Math" w:eastAsiaTheme="minorEastAsia" w:hAnsi="Cambria Math"/>
+                <w:lang w:val="en-CA"/>
+              </w:rPr>
+              <m:t>T</m:t>
+            </m:r>
+          </m:e>
+          <m:sub>
+            <m:r>
+              <w:rPr>
+                <w:rFonts w:ascii="Cambria Math" w:eastAsiaTheme="minorEastAsia" w:hAnsi="Cambria Math"/>
+                <w:lang w:val="en-CA"/>
+              </w:rPr>
+              <m:t>d</m:t>
+            </m:r>
+          </m:sub>
+        </m:sSub>
+      </m:oMath>
+      <w:r>
+        <w:rPr>
+          <w:rFonts w:eastAsiaTheme="minorEastAsia"/>
+          <w:lang w:val="en-CA"/>
+        </w:rPr>
+        <w:t xml:space="preserve">. </w:t>
+      </w:r>
+      <w:r>
+        <w:rPr>
+          <w:rFonts w:eastAsiaTheme="minorEastAsia"/>
+          <w:lang w:val="en-CA"/>
+        </w:rPr>
+        <w:t xml:space="preserve">Calculate the outputs that would result from applying the positive and negative delta </w:t>
+      </w:r>
+      <w:r>
+        <w:rPr>
+          <w:rFonts w:eastAsiaTheme="minorEastAsia"/>
+          <w:lang w:val="en-CA"/>
+        </w:rPr>
+        <w:t xml:space="preserve">values </w:t>
+      </w:r>
+      <w:r>
+        <w:rPr>
+          <w:rFonts w:eastAsiaTheme="minorEastAsia"/>
+          <w:lang w:val="en-CA"/>
+        </w:rPr>
+        <w:t xml:space="preserve">for each </w:t>
+      </w:r>
+      <w:r>
+        <w:rPr>
+          <w:rFonts w:eastAsiaTheme="minorEastAsia"/>
+          <w:lang w:val="en-CA"/>
+        </w:rPr>
+        <w:t>parameter and</w:t>
+      </w:r>
+      <w:r>
+        <w:rPr>
+          <w:rFonts w:eastAsiaTheme="minorEastAsia"/>
+          <w:lang w:val="en-CA"/>
+        </w:rPr>
+        <w:t xml:space="preserve"> </w:t>
+      </w:r>
+      <w:r>
+        <w:rPr>
+          <w:rFonts w:eastAsiaTheme="minorEastAsia"/>
+          <w:lang w:val="en-CA"/>
+        </w:rPr>
+        <w:t>apply</w:t>
+      </w:r>
+      <w:r>
+        <w:rPr>
+          <w:rFonts w:eastAsiaTheme="minorEastAsia"/>
+          <w:lang w:val="en-CA"/>
+        </w:rPr>
+        <w:t xml:space="preserve"> the </w:t>
+      </w:r>
+      <w:r>
+        <w:rPr>
+          <w:rFonts w:eastAsiaTheme="minorEastAsia"/>
+          <w:lang w:val="en-CA"/>
+        </w:rPr>
+        <w:t xml:space="preserve">delta </w:t>
+      </w:r>
+      <w:r>
+        <w:rPr>
+          <w:rFonts w:eastAsiaTheme="minorEastAsia"/>
+          <w:lang w:val="en-CA"/>
+        </w:rPr>
+        <w:t xml:space="preserve">that </w:t>
+      </w:r>
+      <w:r>
+        <w:rPr>
+          <w:rFonts w:eastAsiaTheme="minorEastAsia"/>
+          <w:lang w:val="en-CA"/>
+        </w:rPr>
+        <w:t>would more optimize</w:t>
+      </w:r>
+      <w:r>
+        <w:rPr>
+          <w:rFonts w:eastAsiaTheme="minorEastAsia"/>
+          <w:lang w:val="en-CA"/>
+        </w:rPr>
+        <w:t xml:space="preserve"> the solution. </w:t>
+      </w:r>
+      <w:r>
+        <w:rPr>
+          <w:rFonts w:eastAsiaTheme="minorEastAsia"/>
+          <w:lang w:val="en-CA"/>
+        </w:rPr>
+        <w:t>This strategy allows crossover to tend towards changes that minimize the output, which is the desired result.</w:t>
+      </w:r>
+      <w:r>
+        <w:rPr>
+          <w:rFonts w:eastAsiaTheme="minorEastAsia"/>
+          <w:lang w:val="en-CA"/>
+        </w:rPr>
+        <w:t xml:space="preserve"> The mutation operator used is similar, except rather than changing all the parameters, it randomly selects one of the three parameters to change. </w:t>
+      </w:r>
+      <w:r>
+        <w:rPr>
+          <w:rFonts w:eastAsiaTheme="minorEastAsia"/>
+          <w:lang w:val="en-CA"/>
+        </w:rPr>
+        <w:t xml:space="preserve">Just like crossover, it simulates applying the two delta values to the selected </w:t>
+      </w:r>
+      <w:r>
+        <w:rPr>
+          <w:rFonts w:eastAsiaTheme="minorEastAsia"/>
+          <w:lang w:val="en-CA"/>
+        </w:rPr>
+        <w:t>parameter and</w:t>
+      </w:r>
+      <w:r>
+        <w:rPr>
+          <w:rFonts w:eastAsiaTheme="minorEastAsia"/>
+          <w:lang w:val="en-CA"/>
+        </w:rPr>
+        <w:t xml:space="preserve"> chooses the one that more optimizes the solution. </w:t>
+      </w:r>
+      <w:r>
+        <w:rPr>
+          <w:rFonts w:eastAsiaTheme="minorEastAsia"/>
+          <w:lang w:val="en-CA"/>
+        </w:rPr>
+        <w:t>This is done for every generation until the final optimal solution is achieved.</w:t>
+      </w:r>
+    </w:p>
+    <w:p>
+      <w:pPr>
+        <w:pStyle w:val="Heading2"/>
+      </w:pPr>
+      <w:r>
+        <w:t>Fitness of Best Solutions Across Generations</w:t>
+      </w:r>
+    </w:p>
+    <w:p>
+      <w:pPr>
+        <w:ind w:left="0"/>
+        <w:jc w:val="center"/>
+        <w:rPr>
+          <w:lang w:val="en-CA"/>
+        </w:rPr>
+      </w:pPr>
+      <w:r>
+        <w:rPr>
+          <w:noProof/>
+          <w:lang w:val="en-CA"/>
+        </w:rPr>
+        <w:drawing>
+          <wp:inline distT="0" distB="0" distL="0" distR="0" wp14:anchorId="44D0E428" wp14:editId="7C7C6F81">
+            <wp:extent cx="5943600" cy="3446145"/>
+            <wp:effectExtent l="0" t="0" r="0" b="0"/>
+            <wp:docPr id="14" name="Picture 14" descr="Chart&#10;&#10;Description automatically generated"/>
+            <wp:cNvGraphicFramePr>
+              <a:graphicFrameLocks xmlns:a="http://schemas.openxmlformats.org/drawingml/2006/main" noChangeAspect="1"/>
+            </wp:cNvGraphicFramePr>
+            <a:graphic xmlns:a="http://schemas.openxmlformats.org/drawingml/2006/main">
+              <a:graphicData uri="http://schemas.openxmlformats.org/drawingml/2006/picture">
+                <pic:pic xmlns:pic="http://schemas.openxmlformats.org/drawingml/2006/picture">
+                  <pic:nvPicPr>
+                    <pic:cNvPr id="14" name="Picture 14" descr="Chart&#10;&#10;Description automatically generated"/>
+                    <pic:cNvPicPr/>
+                  </pic:nvPicPr>
+                  <pic:blipFill>
+                    <a:blip r:embed="rId7" cstate="print">
+                      <a:extLst>
+                        <a:ext uri="{28A0092B-C50C-407E-A947-70E740481C1C}">
+                          <a14:useLocalDpi xmlns:a14="http://schemas.microsoft.com/office/drawing/2010/main" val="0"/>
+                        </a:ext>
+                      </a:extLst>
+                    </a:blip>
+                    <a:stretch>
+                      <a:fillRect/>
+                    </a:stretch>
+                  </pic:blipFill>
+                  <pic:spPr>
+                    <a:xfrm>
+                      <a:off x="0" y="0"/>
+                      <a:ext cx="5943600" cy="3446145"/>
+                    </a:xfrm>
+                    <a:prstGeom prst="rect">
+                      <a:avLst/>
+                    </a:prstGeom>
+                  </pic:spPr>
+                </pic:pic>
+              </a:graphicData>
+            </a:graphic>
+          </wp:inline>
+        </w:drawing>
+      </w:r>
+    </w:p>
+    <w:p>
+      <w:pPr>
+        <w:ind w:left="0"/>
+        <w:rPr>
+          <w:lang w:val="en-CA"/>
+        </w:rPr>
+      </w:pPr>
+      <w:r>
+        <w:rPr>
+          <w:lang w:val="en-CA"/>
+        </w:rPr>
+        <w:tab/>
+        <w:t>Analyzing the plot of best fitness values for each generation, the first generation starts at a fitness value of approximately 119. At generation two, the value drops to about 117.4, depicting an improvement from generation one</w:t>
+      </w:r>
+      <w:r>
+        <w:rPr>
+          <w:lang w:val="en-CA"/>
+        </w:rPr>
+        <w:t xml:space="preserve">, since the goal is to minimize the output </w:t>
+      </w:r>
+      <w:r>
+        <w:rPr>
+          <w:lang w:val="en-CA"/>
+        </w:rPr>
+        <w:lastRenderedPageBreak/>
+        <w:t xml:space="preserve">parameters. </w:t>
+      </w:r>
+      <w:r>
+        <w:rPr>
+          <w:lang w:val="en-CA"/>
+        </w:rPr>
+        <w:t>The value decreases again to about 116.83 at generation three, and stays there at generation four, further improving in value.</w:t>
+      </w:r>
+      <w:r>
+        <w:rPr>
+          <w:lang w:val="en-CA"/>
+        </w:rPr>
+        <w:t xml:space="preserve"> At generation five, it drops to 116.1, and stays there until the end of the algorithm at generation 150. </w:t>
+      </w:r>
+      <w:r>
+        <w:rPr>
+          <w:lang w:val="en-CA"/>
+        </w:rPr>
+        <w:t xml:space="preserve">Overall, the algorithm performed significantly well, as it converged to this optimal fitness value in only five generations. </w:t>
+      </w:r>
+      <w:r>
+        <w:rPr>
+          <w:lang w:val="en-CA"/>
+        </w:rPr>
+        <w:t>The final optimal input values, fitness value, and output values are as follows:</w:t>
+      </w:r>
+    </w:p>
+    <w:p>
+      <w:pPr>
+        <w:ind w:left="0"/>
+        <w:jc w:val="center"/>
+        <w:rPr>
+          <w:rFonts w:eastAsiaTheme="minorEastAsia"/>
+          <w:lang w:val="en-CA"/>
+        </w:rPr>
+      </w:pPr>
+      <m:oMath>
+        <m:sSub>
+          <m:sSubPr>
+            <m:ctrlPr>
+              <w:rPr>
+                <w:rFonts w:ascii="Cambria Math" w:eastAsiaTheme="minorEastAsia" w:hAnsi="Cambria Math"/>
+                <w:i/>
+                <w:lang w:val="en-CA"/>
+              </w:rPr>
+            </m:ctrlPr>
+          </m:sSubPr>
+          <m:e>
+            <m:r>
+              <w:rPr>
+                <w:rFonts w:ascii="Cambria Math" w:eastAsiaTheme="minorEastAsia" w:hAnsi="Cambria Math"/>
+                <w:lang w:val="en-CA"/>
+              </w:rPr>
+              <m:t>K</m:t>
+            </m:r>
+          </m:e>
+          <m:sub>
+            <m:r>
+              <w:rPr>
+                <w:rFonts w:ascii="Cambria Math" w:eastAsiaTheme="minorEastAsia" w:hAnsi="Cambria Math"/>
+                <w:lang w:val="en-CA"/>
+              </w:rPr>
+              <m:t>p</m:t>
+            </m:r>
+          </m:sub>
+        </m:sSub>
+        <m:r>
+          <w:rPr>
+            <w:rFonts w:ascii="Cambria Math" w:eastAsiaTheme="minorEastAsia" w:hAnsi="Cambria Math"/>
+            <w:lang w:val="en-CA"/>
+          </w:rPr>
+          <m:t>=5.2537</m:t>
+        </m:r>
+      </m:oMath>
+      <w:r>
+        <w:rPr>
+          <w:rFonts w:eastAsiaTheme="minorEastAsia"/>
+          <w:lang w:val="en-CA"/>
+        </w:rPr>
+        <w:t xml:space="preserve">, </w:t>
+      </w:r>
+      <m:oMath>
+        <m:sSub>
+          <m:sSubPr>
+            <m:ctrlPr>
+              <w:rPr>
+                <w:rFonts w:ascii="Cambria Math" w:eastAsiaTheme="minorEastAsia" w:hAnsi="Cambria Math"/>
+                <w:i/>
+                <w:lang w:val="en-CA"/>
+              </w:rPr>
+            </m:ctrlPr>
+          </m:sSubPr>
+          <m:e>
+            <m:r>
+              <w:rPr>
+                <w:rFonts w:ascii="Cambria Math" w:eastAsiaTheme="minorEastAsia" w:hAnsi="Cambria Math"/>
+                <w:lang w:val="en-CA"/>
+              </w:rPr>
+              <m:t>T</m:t>
+            </m:r>
+          </m:e>
+          <m:sub>
+            <m:r>
+              <w:rPr>
+                <w:rFonts w:ascii="Cambria Math" w:eastAsiaTheme="minorEastAsia" w:hAnsi="Cambria Math"/>
+                <w:lang w:val="en-CA"/>
+              </w:rPr>
+              <m:t>i</m:t>
+            </m:r>
+          </m:sub>
+        </m:sSub>
+        <m:r>
+          <w:rPr>
+            <w:rFonts w:ascii="Cambria Math" w:eastAsiaTheme="minorEastAsia" w:hAnsi="Cambria Math"/>
+            <w:lang w:val="en-CA"/>
+          </w:rPr>
+          <m:t>=6.1768</m:t>
+        </m:r>
+      </m:oMath>
+      <w:r>
+        <w:rPr>
+          <w:rFonts w:eastAsiaTheme="minorEastAsia"/>
+          <w:lang w:val="en-CA"/>
+        </w:rPr>
+        <w:t xml:space="preserve">, and </w:t>
+      </w:r>
+      <m:oMath>
+        <m:sSub>
+          <m:sSubPr>
+            <m:ctrlPr>
+              <w:rPr>
+                <w:rFonts w:ascii="Cambria Math" w:eastAsiaTheme="minorEastAsia" w:hAnsi="Cambria Math"/>
+                <w:i/>
+                <w:lang w:val="en-CA"/>
+              </w:rPr>
+            </m:ctrlPr>
+          </m:sSubPr>
+          <m:e>
+            <m:r>
+              <w:rPr>
+                <w:rFonts w:ascii="Cambria Math" w:eastAsiaTheme="minorEastAsia" w:hAnsi="Cambria Math"/>
+                <w:lang w:val="en-CA"/>
+              </w:rPr>
+              <m:t>T</m:t>
+            </m:r>
+          </m:e>
+          <m:sub>
+            <m:r>
+              <w:rPr>
+                <w:rFonts w:ascii="Cambria Math" w:eastAsiaTheme="minorEastAsia" w:hAnsi="Cambria Math"/>
+                <w:lang w:val="en-CA"/>
+              </w:rPr>
+              <m:t>d</m:t>
+            </m:r>
+          </m:sub>
+        </m:sSub>
+        <m:r>
+          <w:rPr>
+            <w:rFonts w:ascii="Cambria Math" w:eastAsiaTheme="minorEastAsia" w:hAnsi="Cambria Math"/>
+            <w:lang w:val="en-CA"/>
+          </w:rPr>
+          <m:t>=2.3013</m:t>
+        </m:r>
+      </m:oMath>
+    </w:p>
+    <w:p>
+      <w:pPr>
+        <w:ind w:left="0"/>
+        <w:jc w:val="center"/>
+        <w:rPr>
+          <w:rFonts w:eastAsiaTheme="minorEastAsia"/>
+          <w:lang w:val="en-CA"/>
+        </w:rPr>
+      </w:pPr>
+      <m:oMathPara>
+        <m:oMath>
+          <m:r>
+            <w:rPr>
+              <w:rFonts w:ascii="Cambria Math" w:eastAsiaTheme="minorEastAsia" w:hAnsi="Cambria Math"/>
+              <w:lang w:val="en-CA"/>
+            </w:rPr>
+            <m:t>Fitness=116.1</m:t>
+          </m:r>
+        </m:oMath>
+      </m:oMathPara>
+    </w:p>
+    <w:p>
+      <w:pPr>
+        <w:ind w:left="0"/>
+        <w:jc w:val="center"/>
+        <w:rPr>
+          <w:rFonts w:eastAsiaTheme="minorEastAsia"/>
+          <w:lang w:val="en-CA"/>
+        </w:rPr>
+      </w:pPr>
+      <m:oMath>
+        <m:r>
+          <w:rPr>
+            <w:rFonts w:ascii="Cambria Math" w:hAnsi="Cambria Math"/>
+            <w:lang w:val="en-CA"/>
+          </w:rPr>
+          <m:t>ISE</m:t>
+        </m:r>
+        <m:r>
+          <w:rPr>
+            <w:rFonts w:ascii="Cambria Math" w:eastAsiaTheme="minorEastAsia" w:hAnsi="Cambria Math"/>
+            <w:lang w:val="en-CA"/>
+          </w:rPr>
+          <m:t>=82.8010</m:t>
+        </m:r>
+      </m:oMath>
+      <w:r>
+        <w:rPr>
+          <w:rFonts w:eastAsiaTheme="minorEastAsia"/>
+          <w:lang w:val="en-CA"/>
+        </w:rPr>
+        <w:t xml:space="preserve">, </w:t>
+      </w:r>
+      <m:oMath>
+        <m:sSub>
+          <m:sSubPr>
+            <m:ctrlPr>
+              <w:rPr>
+                <w:rFonts w:ascii="Cambria Math" w:eastAsiaTheme="minorEastAsia" w:hAnsi="Cambria Math"/>
+                <w:i/>
+                <w:lang w:val="en-CA"/>
+              </w:rPr>
+            </m:ctrlPr>
+          </m:sSubPr>
+          <m:e>
+            <m:r>
+              <w:rPr>
+                <w:rFonts w:ascii="Cambria Math" w:eastAsiaTheme="minorEastAsia" w:hAnsi="Cambria Math"/>
+                <w:lang w:val="en-CA"/>
+              </w:rPr>
+              <m:t>t</m:t>
+            </m:r>
+          </m:e>
+          <m:sub>
+            <m:r>
+              <w:rPr>
+                <w:rFonts w:ascii="Cambria Math" w:eastAsiaTheme="minorEastAsia" w:hAnsi="Cambria Math"/>
+                <w:lang w:val="en-CA"/>
+              </w:rPr>
+              <m:t>r</m:t>
+            </m:r>
+          </m:sub>
+        </m:sSub>
+        <m:r>
+          <w:rPr>
+            <w:rFonts w:ascii="Cambria Math" w:eastAsiaTheme="minorEastAsia" w:hAnsi="Cambria Math"/>
+            <w:lang w:val="en-CA"/>
+          </w:rPr>
+          <m:t>=0.9827</m:t>
+        </m:r>
+      </m:oMath>
+      <w:r>
+        <w:rPr>
+          <w:rFonts w:eastAsiaTheme="minorEastAsia"/>
+          <w:lang w:val="en-CA"/>
+        </w:rPr>
+        <w:t xml:space="preserve">, </w:t>
+      </w:r>
+      <m:oMath>
+        <m:sSub>
+          <m:sSubPr>
+            <m:ctrlPr>
+              <w:rPr>
+                <w:rFonts w:ascii="Cambria Math" w:eastAsiaTheme="minorEastAsia" w:hAnsi="Cambria Math"/>
+                <w:i/>
+                <w:lang w:val="en-CA"/>
+              </w:rPr>
+            </m:ctrlPr>
+          </m:sSubPr>
+          <m:e>
+            <m:r>
+              <w:rPr>
+                <w:rFonts w:ascii="Cambria Math" w:eastAsiaTheme="minorEastAsia" w:hAnsi="Cambria Math"/>
+                <w:lang w:val="en-CA"/>
+              </w:rPr>
+              <m:t>t</m:t>
+            </m:r>
+          </m:e>
+          <m:sub>
+            <m:r>
+              <w:rPr>
+                <w:rFonts w:ascii="Cambria Math" w:eastAsiaTheme="minorEastAsia" w:hAnsi="Cambria Math"/>
+                <w:lang w:val="en-CA"/>
+              </w:rPr>
+              <m:t>s</m:t>
+            </m:r>
+          </m:sub>
+        </m:sSub>
+        <m:r>
+          <w:rPr>
+            <w:rFonts w:ascii="Cambria Math" w:eastAsiaTheme="minorEastAsia" w:hAnsi="Cambria Math"/>
+            <w:lang w:val="en-CA"/>
+          </w:rPr>
+          <m:t>=16.8464</m:t>
+        </m:r>
+      </m:oMath>
+      <w:r>
+        <w:rPr>
+          <w:rFonts w:eastAsiaTheme="minorEastAsia"/>
+          <w:lang w:val="en-CA"/>
+        </w:rPr>
+        <w:t xml:space="preserve">, and </w:t>
+      </w:r>
+      <m:oMath>
+        <m:sSub>
+          <m:sSubPr>
+            <m:ctrlPr>
+              <w:rPr>
+                <w:rFonts w:ascii="Cambria Math" w:eastAsiaTheme="minorEastAsia" w:hAnsi="Cambria Math"/>
+                <w:i/>
+                <w:lang w:val="en-CA"/>
+              </w:rPr>
+            </m:ctrlPr>
+          </m:sSubPr>
+          <m:e>
+            <m:r>
+              <w:rPr>
+                <w:rFonts w:ascii="Cambria Math" w:eastAsiaTheme="minorEastAsia" w:hAnsi="Cambria Math"/>
+                <w:lang w:val="en-CA"/>
+              </w:rPr>
+              <m:t>M</m:t>
+            </m:r>
+          </m:e>
+          <m:sub>
+            <m:r>
+              <w:rPr>
+                <w:rFonts w:ascii="Cambria Math" w:eastAsiaTheme="minorEastAsia" w:hAnsi="Cambria Math"/>
+                <w:lang w:val="en-CA"/>
+              </w:rPr>
+              <m:t>p</m:t>
+            </m:r>
+          </m:sub>
+        </m:sSub>
+        <m:r>
+          <w:rPr>
+            <w:rFonts w:ascii="Cambria Math" w:eastAsiaTheme="minorEastAsia" w:hAnsi="Cambria Math"/>
+            <w:lang w:val="en-CA"/>
+          </w:rPr>
+          <m:t>=15.4705</m:t>
+        </m:r>
+      </m:oMath>
+    </w:p>
+    <w:p>
+      <w:pPr>
+        <w:pStyle w:val="Heading2"/>
+      </w:pPr>
+      <w:r>
+        <w:t>Modifying Number of Generations</w:t>
+      </w:r>
+    </w:p>
+    <w:p>
+      <w:pPr>
+        <w:ind w:left="0"/>
+        <w:rPr>
+          <w:lang w:val="en-CA"/>
+        </w:rPr>
+      </w:pPr>
+      <w:r>
+        <w:rPr>
+          <w:lang w:val="en-CA"/>
+        </w:rPr>
+        <w:t>Text</w:t>
+      </w:r>
+    </w:p>
+    <w:p>
+      <w:pPr>
+        <w:pStyle w:val="Heading2"/>
+      </w:pPr>
+      <w:r>
+        <w:t>Modifying Population Size</w:t>
+      </w:r>
+    </w:p>
+    <w:p>
+      <w:pPr>
+        <w:ind w:left="0"/>
+        <w:rPr>
+          <w:lang w:val="en-CA"/>
+        </w:rPr>
+      </w:pPr>
+      <w:r>
+        <w:rPr>
+          <w:lang w:val="en-CA"/>
+        </w:rPr>
+        <w:t>Text</w:t>
+      </w:r>
+    </w:p>
+    <w:p>
+      <w:pPr>
+        <w:pStyle w:val="Heading2"/>
+      </w:pPr>
+      <w:r>
+        <w:t>Modifying Crossover Probability</w:t>
+      </w:r>
+    </w:p>
+    <w:p>
+      <w:pPr>
+        <w:ind w:left="0"/>
+        <w:rPr>
+          <w:lang w:val="en-CA"/>
+        </w:rPr>
+      </w:pPr>
+      <w:r>
+        <w:rPr>
+          <w:lang w:val="en-CA"/>
+        </w:rPr>
+        <w:t>Text</w:t>
+      </w:r>
+    </w:p>
+    <w:p>
+      <w:pPr>
+        <w:pStyle w:val="Heading2"/>
+      </w:pPr>
+      <w:r>
+        <w:t>Modifying Mutation Probability</w:t>
+      </w:r>
+    </w:p>
+    <w:p>
+      <w:pPr>
+        <w:ind w:left="0"/>
+      </w:pPr>
+      <w:r>
+        <w:t>Text</w:t>
+      </w:r>
+    </w:p>
+    <w:p>
+      <w:pPr>
         <w:ind w:left="0"/>
       </w:pPr>
       <w:r>
@@ -3766,7 +5496,7 @@
                           <pic:cNvPicPr/>
                         </pic:nvPicPr>
                         <pic:blipFill>
-                          <a:blip r:embed="rId7" cstate="print">
+                          <a:blip r:embed="rId8" cstate="print">
                             <a:extLst>
                               <a:ext uri="{28A0092B-C50C-407E-A947-70E740481C1C}">
                                 <a14:useLocalDpi xmlns:a14="http://schemas.microsoft.com/office/drawing/2010/main" val="0"/>
@@ -3893,7 +5623,7 @@
                           <pic:cNvPicPr/>
                         </pic:nvPicPr>
                         <pic:blipFill>
-                          <a:blip r:embed="rId8" cstate="print">
+                          <a:blip r:embed="rId9" cstate="print">
                             <a:extLst>
                               <a:ext uri="{28A0092B-C50C-407E-A947-70E740481C1C}">
                                 <a14:useLocalDpi xmlns:a14="http://schemas.microsoft.com/office/drawing/2010/main" val="0"/>
@@ -4020,7 +5750,7 @@
                           <pic:cNvPicPr/>
                         </pic:nvPicPr>
                         <pic:blipFill>
-                          <a:blip r:embed="rId9" cstate="print">
+                          <a:blip r:embed="rId10" cstate="print">
                             <a:extLst>
                               <a:ext uri="{28A0092B-C50C-407E-A947-70E740481C1C}">
                                 <a14:useLocalDpi xmlns:a14="http://schemas.microsoft.com/office/drawing/2010/main" val="0"/>
@@ -4148,7 +5878,7 @@
                           <pic:cNvPicPr/>
                         </pic:nvPicPr>
                         <pic:blipFill>
-                          <a:blip r:embed="rId10" cstate="print">
+                          <a:blip r:embed="rId11" cstate="print">
                             <a:extLst>
                               <a:ext uri="{28A0092B-C50C-407E-A947-70E740481C1C}">
                                 <a14:useLocalDpi xmlns:a14="http://schemas.microsoft.com/office/drawing/2010/main" val="0"/>
@@ -4275,7 +6005,7 @@
                           <pic:cNvPicPr/>
                         </pic:nvPicPr>
                         <pic:blipFill>
-                          <a:blip r:embed="rId11" cstate="print">
+                          <a:blip r:embed="rId12" cstate="print">
                             <a:extLst>
                               <a:ext uri="{28A0092B-C50C-407E-A947-70E740481C1C}">
                                 <a14:useLocalDpi xmlns:a14="http://schemas.microsoft.com/office/drawing/2010/main" val="0"/>
@@ -4402,7 +6132,7 @@
                           <pic:cNvPicPr/>
                         </pic:nvPicPr>
                         <pic:blipFill>
-                          <a:blip r:embed="rId12" cstate="print">
+                          <a:blip r:embed="rId13" cstate="print">
                             <a:extLst>
                               <a:ext uri="{28A0092B-C50C-407E-A947-70E740481C1C}">
                                 <a14:useLocalDpi xmlns:a14="http://schemas.microsoft.com/office/drawing/2010/main" val="0"/>
@@ -4530,7 +6260,7 @@
                           <pic:cNvPicPr/>
                         </pic:nvPicPr>
                         <pic:blipFill>
-                          <a:blip r:embed="rId13" cstate="print">
+                          <a:blip r:embed="rId14" cstate="print">
                             <a:extLst>
                               <a:ext uri="{28A0092B-C50C-407E-A947-70E740481C1C}">
                                 <a14:useLocalDpi xmlns:a14="http://schemas.microsoft.com/office/drawing/2010/main" val="0"/>
@@ -4657,7 +6387,7 @@
                           <pic:cNvPicPr/>
                         </pic:nvPicPr>
                         <pic:blipFill>
-                          <a:blip r:embed="rId14" cstate="print">
+                          <a:blip r:embed="rId15" cstate="print">
                             <a:extLst>
                               <a:ext uri="{28A0092B-C50C-407E-A947-70E740481C1C}">
                                 <a14:useLocalDpi xmlns:a14="http://schemas.microsoft.com/office/drawing/2010/main" val="0"/>
@@ -4784,7 +6514,7 @@
                           <pic:cNvPicPr/>
                         </pic:nvPicPr>
                         <pic:blipFill>
-                          <a:blip r:embed="rId15" cstate="print">
+                          <a:blip r:embed="rId16" cstate="print">
                             <a:extLst>
                               <a:ext uri="{28A0092B-C50C-407E-A947-70E740481C1C}">
                                 <a14:useLocalDpi xmlns:a14="http://schemas.microsoft.com/office/drawing/2010/main" val="0"/>
@@ -4912,7 +6642,7 @@
                           <pic:cNvPicPr/>
                         </pic:nvPicPr>
                         <pic:blipFill>
-                          <a:blip r:embed="rId16" cstate="print">
+                          <a:blip r:embed="rId17" cstate="print">
                             <a:extLst>
                               <a:ext uri="{28A0092B-C50C-407E-A947-70E740481C1C}">
                                 <a14:useLocalDpi xmlns:a14="http://schemas.microsoft.com/office/drawing/2010/main" val="0"/>
@@ -5039,7 +6769,7 @@
                           <pic:cNvPicPr/>
                         </pic:nvPicPr>
                         <pic:blipFill>
-                          <a:blip r:embed="rId17" cstate="print">
+                          <a:blip r:embed="rId18" cstate="print">
                             <a:extLst>
                               <a:ext uri="{28A0092B-C50C-407E-A947-70E740481C1C}">
                                 <a14:useLocalDpi xmlns:a14="http://schemas.microsoft.com/office/drawing/2010/main" val="0"/>
@@ -5166,7 +6896,7 @@
                           <pic:cNvPicPr/>
                         </pic:nvPicPr>
                         <pic:blipFill>
-                          <a:blip r:embed="rId18" cstate="print">
+                          <a:blip r:embed="rId19" cstate="print">
                             <a:extLst>
                               <a:ext uri="{28A0092B-C50C-407E-A947-70E740481C1C}">
                                 <a14:useLocalDpi xmlns:a14="http://schemas.microsoft.com/office/drawing/2010/main" val="0"/>
@@ -5500,8 +7230,8 @@
       </w:r>
     </w:p>
     <w:sectPr>
-      <w:headerReference w:type="default" r:id="rId19"/>
-      <w:footerReference w:type="default" r:id="rId20"/>
+      <w:headerReference w:type="default" r:id="rId20"/>
+      <w:footerReference w:type="default" r:id="rId21"/>
       <w:pgSz w:w="12240" w:h="15840"/>
       <w:pgMar w:top="1440" w:right="1440" w:bottom="1440" w:left="1440" w:header="708" w:footer="708" w:gutter="0"/>
       <w:cols w:space="708"/>
@@ -6653,6 +8383,95 @@
     </w:lvl>
   </w:abstractNum>
   <w:abstractNum w:abstractNumId="11" w15:restartNumberingAfterBreak="0">
+    <w:nsid w:val="580512A5"/>
+    <w:multiLevelType w:val="hybridMultilevel"/>
+    <w:tmpl w:val="A70AB6C6"/>
+    <w:lvl w:ilvl="0" w:tplc="E5429F32">
+      <w:start w:val="1"/>
+      <w:numFmt w:val="lowerRoman"/>
+      <w:lvlText w:val="(%1)"/>
+      <w:lvlJc w:val="left"/>
+      <w:pPr>
+        <w:ind w:left="1080" w:hanging="720"/>
+      </w:pPr>
+      <w:rPr>
+        <w:rFonts w:hint="default"/>
+      </w:rPr>
+    </w:lvl>
+    <w:lvl w:ilvl="1" w:tplc="04090019" w:tentative="1">
+      <w:start w:val="1"/>
+      <w:numFmt w:val="lowerLetter"/>
+      <w:lvlText w:val="%2."/>
+      <w:lvlJc w:val="left"/>
+      <w:pPr>
+        <w:ind w:left="1440" w:hanging="360"/>
+      </w:pPr>
+    </w:lvl>
+    <w:lvl w:ilvl="2" w:tplc="0409001B" w:tentative="1">
+      <w:start w:val="1"/>
+      <w:numFmt w:val="lowerRoman"/>
+      <w:lvlText w:val="%3."/>
+      <w:lvlJc w:val="right"/>
+      <w:pPr>
+        <w:ind w:left="2160" w:hanging="180"/>
+      </w:pPr>
+    </w:lvl>
+    <w:lvl w:ilvl="3" w:tplc="0409000F" w:tentative="1">
+      <w:start w:val="1"/>
+      <w:numFmt w:val="decimal"/>
+      <w:lvlText w:val="%4."/>
+      <w:lvlJc w:val="left"/>
+      <w:pPr>
+        <w:ind w:left="2880" w:hanging="360"/>
+      </w:pPr>
+    </w:lvl>
+    <w:lvl w:ilvl="4" w:tplc="04090019" w:tentative="1">
+      <w:start w:val="1"/>
+      <w:numFmt w:val="lowerLetter"/>
+      <w:lvlText w:val="%5."/>
+      <w:lvlJc w:val="left"/>
+      <w:pPr>
+        <w:ind w:left="3600" w:hanging="360"/>
+      </w:pPr>
+    </w:lvl>
+    <w:lvl w:ilvl="5" w:tplc="0409001B" w:tentative="1">
+      <w:start w:val="1"/>
+      <w:numFmt w:val="lowerRoman"/>
+      <w:lvlText w:val="%6."/>
+      <w:lvlJc w:val="right"/>
+      <w:pPr>
+        <w:ind w:left="4320" w:hanging="180"/>
+      </w:pPr>
+    </w:lvl>
+    <w:lvl w:ilvl="6" w:tplc="0409000F" w:tentative="1">
+      <w:start w:val="1"/>
+      <w:numFmt w:val="decimal"/>
+      <w:lvlText w:val="%7."/>
+      <w:lvlJc w:val="left"/>
+      <w:pPr>
+        <w:ind w:left="5040" w:hanging="360"/>
+      </w:pPr>
+    </w:lvl>
+    <w:lvl w:ilvl="7" w:tplc="04090019" w:tentative="1">
+      <w:start w:val="1"/>
+      <w:numFmt w:val="lowerLetter"/>
+      <w:lvlText w:val="%8."/>
+      <w:lvlJc w:val="left"/>
+      <w:pPr>
+        <w:ind w:left="5760" w:hanging="360"/>
+      </w:pPr>
+    </w:lvl>
+    <w:lvl w:ilvl="8" w:tplc="0409001B" w:tentative="1">
+      <w:start w:val="1"/>
+      <w:numFmt w:val="lowerRoman"/>
+      <w:lvlText w:val="%9."/>
+      <w:lvlJc w:val="right"/>
+      <w:pPr>
+        <w:ind w:left="6480" w:hanging="180"/>
+      </w:pPr>
+    </w:lvl>
+  </w:abstractNum>
+  <w:abstractNum w:abstractNumId="12" w15:restartNumberingAfterBreak="0">
     <w:nsid w:val="5F6A2BA9"/>
     <w:multiLevelType w:val="hybridMultilevel"/>
     <w:tmpl w:val="CEE8172A"/>
@@ -6764,7 +8583,7 @@
       </w:rPr>
     </w:lvl>
   </w:abstractNum>
-  <w:abstractNum w:abstractNumId="12" w15:restartNumberingAfterBreak="0">
+  <w:abstractNum w:abstractNumId="13" w15:restartNumberingAfterBreak="0">
     <w:nsid w:val="63061FDA"/>
     <w:multiLevelType w:val="hybridMultilevel"/>
     <w:tmpl w:val="A17EE9BE"/>
@@ -6877,7 +8696,7 @@
       </w:rPr>
     </w:lvl>
   </w:abstractNum>
-  <w:abstractNum w:abstractNumId="13" w15:restartNumberingAfterBreak="0">
+  <w:abstractNum w:abstractNumId="14" w15:restartNumberingAfterBreak="0">
     <w:nsid w:val="64A37D64"/>
     <w:multiLevelType w:val="hybridMultilevel"/>
     <w:tmpl w:val="97202A3C"/>
@@ -6968,7 +8787,7 @@
       </w:pPr>
     </w:lvl>
   </w:abstractNum>
-  <w:abstractNum w:abstractNumId="14" w15:restartNumberingAfterBreak="0">
+  <w:abstractNum w:abstractNumId="15" w15:restartNumberingAfterBreak="0">
     <w:nsid w:val="6FA737AD"/>
     <w:multiLevelType w:val="hybridMultilevel"/>
     <w:tmpl w:val="B2DC1F74"/>
@@ -7057,7 +8876,97 @@
       </w:pPr>
     </w:lvl>
   </w:abstractNum>
-  <w:abstractNum w:abstractNumId="15" w15:restartNumberingAfterBreak="0">
+  <w:abstractNum w:abstractNumId="16" w15:restartNumberingAfterBreak="0">
+    <w:nsid w:val="723B0B0D"/>
+    <w:multiLevelType w:val="hybridMultilevel"/>
+    <w:tmpl w:val="2B7ECAA6"/>
+    <w:lvl w:ilvl="0" w:tplc="BE266E62">
+      <w:start w:val="1"/>
+      <w:numFmt w:val="lowerLetter"/>
+      <w:pStyle w:val="Heading2"/>
+      <w:lvlText w:val="(%1)"/>
+      <w:lvlJc w:val="left"/>
+      <w:pPr>
+        <w:ind w:left="720" w:hanging="360"/>
+      </w:pPr>
+      <w:rPr>
+        <w:rFonts w:hint="default"/>
+      </w:rPr>
+    </w:lvl>
+    <w:lvl w:ilvl="1" w:tplc="04090019" w:tentative="1">
+      <w:start w:val="1"/>
+      <w:numFmt w:val="lowerLetter"/>
+      <w:lvlText w:val="%2."/>
+      <w:lvlJc w:val="left"/>
+      <w:pPr>
+        <w:ind w:left="1440" w:hanging="360"/>
+      </w:pPr>
+    </w:lvl>
+    <w:lvl w:ilvl="2" w:tplc="0409001B" w:tentative="1">
+      <w:start w:val="1"/>
+      <w:numFmt w:val="lowerRoman"/>
+      <w:lvlText w:val="%3."/>
+      <w:lvlJc w:val="right"/>
+      <w:pPr>
+        <w:ind w:left="2160" w:hanging="180"/>
+      </w:pPr>
+    </w:lvl>
+    <w:lvl w:ilvl="3" w:tplc="0409000F" w:tentative="1">
+      <w:start w:val="1"/>
+      <w:numFmt w:val="decimal"/>
+      <w:lvlText w:val="%4."/>
+      <w:lvlJc w:val="left"/>
+      <w:pPr>
+        <w:ind w:left="2880" w:hanging="360"/>
+      </w:pPr>
+    </w:lvl>
+    <w:lvl w:ilvl="4" w:tplc="04090019" w:tentative="1">
+      <w:start w:val="1"/>
+      <w:numFmt w:val="lowerLetter"/>
+      <w:lvlText w:val="%5."/>
+      <w:lvlJc w:val="left"/>
+      <w:pPr>
+        <w:ind w:left="3600" w:hanging="360"/>
+      </w:pPr>
+    </w:lvl>
+    <w:lvl w:ilvl="5" w:tplc="0409001B" w:tentative="1">
+      <w:start w:val="1"/>
+      <w:numFmt w:val="lowerRoman"/>
+      <w:lvlText w:val="%6."/>
+      <w:lvlJc w:val="right"/>
+      <w:pPr>
+        <w:ind w:left="4320" w:hanging="180"/>
+      </w:pPr>
+    </w:lvl>
+    <w:lvl w:ilvl="6" w:tplc="0409000F" w:tentative="1">
+      <w:start w:val="1"/>
+      <w:numFmt w:val="decimal"/>
+      <w:lvlText w:val="%7."/>
+      <w:lvlJc w:val="left"/>
+      <w:pPr>
+        <w:ind w:left="5040" w:hanging="360"/>
+      </w:pPr>
+    </w:lvl>
+    <w:lvl w:ilvl="7" w:tplc="04090019" w:tentative="1">
+      <w:start w:val="1"/>
+      <w:numFmt w:val="lowerLetter"/>
+      <w:lvlText w:val="%8."/>
+      <w:lvlJc w:val="left"/>
+      <w:pPr>
+        <w:ind w:left="5760" w:hanging="360"/>
+      </w:pPr>
+    </w:lvl>
+    <w:lvl w:ilvl="8" w:tplc="0409001B" w:tentative="1">
+      <w:start w:val="1"/>
+      <w:numFmt w:val="lowerRoman"/>
+      <w:lvlText w:val="%9."/>
+      <w:lvlJc w:val="right"/>
+      <w:pPr>
+        <w:ind w:left="6480" w:hanging="180"/>
+      </w:pPr>
+    </w:lvl>
+  </w:abstractNum>
+  <w:abstractNum w:abstractNumId="17" w15:restartNumberingAfterBreak="0">
     <w:nsid w:val="78A811A4"/>
     <w:multiLevelType w:val="hybridMultilevel"/>
     <w:tmpl w:val="5616EB04"/>
@@ -7162,13 +9071,13 @@
     <w:abstractNumId w:val="4"/>
   </w:num>
   <w:num w:numId="6">
-    <w:abstractNumId w:val="11"/>
+    <w:abstractNumId w:val="12"/>
   </w:num>
   <w:num w:numId="7">
     <w:abstractNumId w:val="2"/>
   </w:num>
   <w:num w:numId="8">
-    <w:abstractNumId w:val="15"/>
+    <w:abstractNumId w:val="17"/>
   </w:num>
   <w:num w:numId="9">
     <w:abstractNumId w:val="5"/>
@@ -7180,13 +9089,13 @@
     <w:abstractNumId w:val="0"/>
   </w:num>
   <w:num w:numId="12">
-    <w:abstractNumId w:val="13"/>
+    <w:abstractNumId w:val="14"/>
   </w:num>
   <w:num w:numId="13">
     <w:abstractNumId w:val="10"/>
   </w:num>
   <w:num w:numId="14">
-    <w:abstractNumId w:val="12"/>
+    <w:abstractNumId w:val="13"/>
   </w:num>
   <w:num w:numId="15">
     <w:abstractNumId w:val="3"/>
@@ -7201,7 +9110,13 @@
     <w:abstractNumId w:val="9"/>
   </w:num>
   <w:num w:numId="19">
-    <w:abstractNumId w:val="14"/>
+    <w:abstractNumId w:val="15"/>
+  </w:num>
+  <w:num w:numId="20">
+    <w:abstractNumId w:val="11"/>
+  </w:num>
+  <w:num w:numId="21">
+    <w:abstractNumId w:val="16"/>
   </w:num>
 </w:numbering>
 </file>
@@ -7647,12 +9562,14 @@
     <w:uiPriority w:val="9"/>
     <w:unhideWhenUsed/>
     <w:qFormat/>
-    <w:rsid w:val="00C91ECC"/>
+    <w:rsid w:val="005B0475"/>
     <w:pPr>
       <w:keepNext/>
       <w:keepLines/>
+      <w:numPr>
+        <w:numId w:val="21"/>
+      </w:numPr>
       <w:spacing w:before="40"/>
-      <w:ind w:left="0"/>
       <w:outlineLvl w:val="1"/>
     </w:pPr>
     <w:rPr>
@@ -7745,7 +9662,7 @@
     <w:basedOn w:val="DefaultParagraphFont"/>
     <w:link w:val="Heading2"/>
     <w:uiPriority w:val="9"/>
-    <w:rsid w:val="00C91ECC"/>
+    <w:rsid w:val="005B0475"/>
     <w:rPr>
       <w:rFonts w:ascii="Times New Roman" w:eastAsiaTheme="majorEastAsia" w:hAnsi="Times New Roman" w:cs="Times New Roman"/>
       <w:b/>

</xml_diff>

<commit_message>
experiment with generations, sizes, crossovers, mutations
</commit_message>
<xml_diff>
--- a/assignment_3/assignment_3.docx
+++ b/assignment_3/assignment_3.docx
@@ -5208,6 +5208,209 @@
     </w:p>
     <w:p>
       <w:pPr>
+        <w:ind w:left="720"/>
+        <w:rPr>
+          <w:lang w:val="en-CA"/>
+        </w:rPr>
+      </w:pPr>
+      <w:r>
+        <w:rPr>
+          <w:lang w:val="en-CA"/>
+        </w:rPr>
+        <w:t>Experiments were done with two different values for the number of generations:</w:t>
+      </w:r>
+    </w:p>
+    <w:tbl>
+      <w:tblPr>
+        <w:tblStyle w:val="TableGrid"/>
+        <w:tblW w:w="0" w:type="auto"/>
+        <w:tblLook w:val="04A0" w:firstRow="1" w:lastRow="0" w:firstColumn="1" w:lastColumn="0" w:noHBand="0" w:noVBand="1"/>
+      </w:tblPr>
+      <w:tblGrid>
+        <w:gridCol w:w="2782"/>
+        <w:gridCol w:w="2262"/>
+        <w:gridCol w:w="2044"/>
+        <w:gridCol w:w="2262"/>
+      </w:tblGrid>
+      <w:tr>
+        <w:tc>
+          <w:tcPr>
+            <w:tcW w:w="2782" w:type="dxa"/>
+            <w:vAlign w:val="center"/>
+          </w:tcPr>
+          <w:p>
+            <w:pPr>
+              <w:ind w:left="0"/>
+              <w:jc w:val="center"/>
+              <w:rPr>
+                <w:b/>
+                <w:bCs/>
+                <w:lang w:val="en-CA"/>
+              </w:rPr>
+            </w:pPr>
+            <w:r>
+              <w:rPr>
+                <w:b/>
+                <w:bCs/>
+                <w:lang w:val="en-CA"/>
+              </w:rPr>
+              <w:t>Number of Generations</w:t>
+            </w:r>
+          </w:p>
+        </w:tc>
+        <w:tc>
+          <w:tcPr>
+            <w:tcW w:w="2262" w:type="dxa"/>
+            <w:vAlign w:val="center"/>
+          </w:tcPr>
+          <w:p>
+            <w:pPr>
+              <w:ind w:left="0"/>
+              <w:jc w:val="center"/>
+              <w:rPr>
+                <w:lang w:val="en-CA"/>
+              </w:rPr>
+            </w:pPr>
+            <w:r>
+              <w:rPr>
+                <w:lang w:val="en-CA"/>
+              </w:rPr>
+              <w:t>10</w:t>
+            </w:r>
+          </w:p>
+        </w:tc>
+        <w:tc>
+          <w:tcPr>
+            <w:tcW w:w="2044" w:type="dxa"/>
+          </w:tcPr>
+          <w:p>
+            <w:pPr>
+              <w:ind w:left="0"/>
+              <w:jc w:val="center"/>
+              <w:rPr>
+                <w:lang w:val="en-CA"/>
+              </w:rPr>
+            </w:pPr>
+            <w:r>
+              <w:rPr>
+                <w:lang w:val="en-CA"/>
+              </w:rPr>
+              <w:t>150</w:t>
+            </w:r>
+          </w:p>
+        </w:tc>
+        <w:tc>
+          <w:tcPr>
+            <w:tcW w:w="2262" w:type="dxa"/>
+          </w:tcPr>
+          <w:p>
+            <w:pPr>
+              <w:ind w:left="0"/>
+              <w:jc w:val="center"/>
+              <w:rPr>
+                <w:lang w:val="en-CA"/>
+              </w:rPr>
+            </w:pPr>
+            <w:r>
+              <w:rPr>
+                <w:lang w:val="en-CA"/>
+              </w:rPr>
+              <w:t>200</w:t>
+            </w:r>
+          </w:p>
+        </w:tc>
+      </w:tr>
+      <w:tr>
+        <w:tc>
+          <w:tcPr>
+            <w:tcW w:w="2782" w:type="dxa"/>
+            <w:vAlign w:val="center"/>
+          </w:tcPr>
+          <w:p>
+            <w:pPr>
+              <w:ind w:left="0"/>
+              <w:jc w:val="center"/>
+              <w:rPr>
+                <w:b/>
+                <w:bCs/>
+                <w:lang w:val="en-CA"/>
+              </w:rPr>
+            </w:pPr>
+            <w:r>
+              <w:rPr>
+                <w:b/>
+                <w:bCs/>
+                <w:lang w:val="en-CA"/>
+              </w:rPr>
+              <w:t>Fitness</w:t>
+            </w:r>
+          </w:p>
+        </w:tc>
+        <w:tc>
+          <w:tcPr>
+            <w:tcW w:w="2262" w:type="dxa"/>
+            <w:vAlign w:val="center"/>
+          </w:tcPr>
+          <w:p>
+            <w:pPr>
+              <w:ind w:left="0"/>
+              <w:jc w:val="center"/>
+              <w:rPr>
+                <w:lang w:val="en-CA"/>
+              </w:rPr>
+            </w:pPr>
+            <w:r>
+              <w:rPr>
+                <w:lang w:val="en-CA"/>
+              </w:rPr>
+              <w:t>117.34</w:t>
+            </w:r>
+          </w:p>
+        </w:tc>
+        <w:tc>
+          <w:tcPr>
+            <w:tcW w:w="2044" w:type="dxa"/>
+          </w:tcPr>
+          <w:p>
+            <w:pPr>
+              <w:ind w:left="0"/>
+              <w:jc w:val="center"/>
+              <w:rPr>
+                <w:lang w:val="en-CA"/>
+              </w:rPr>
+            </w:pPr>
+            <w:r>
+              <w:rPr>
+                <w:lang w:val="en-CA"/>
+              </w:rPr>
+              <w:t>116.10</w:t>
+            </w:r>
+          </w:p>
+        </w:tc>
+        <w:tc>
+          <w:tcPr>
+            <w:tcW w:w="2262" w:type="dxa"/>
+          </w:tcPr>
+          <w:p>
+            <w:pPr>
+              <w:ind w:left="0"/>
+              <w:jc w:val="center"/>
+              <w:rPr>
+                <w:lang w:val="en-CA"/>
+              </w:rPr>
+            </w:pPr>
+            <w:r>
+              <w:rPr>
+                <w:lang w:val="en-CA"/>
+              </w:rPr>
+              <w:t>115.95</w:t>
+            </w:r>
+          </w:p>
+        </w:tc>
+      </w:tr>
+    </w:tbl>
+    <w:p>
+      <w:pPr>
         <w:ind w:left="0"/>
         <w:rPr>
           <w:lang w:val="en-CA"/>
@@ -5217,7 +5420,32 @@
         <w:rPr>
           <w:lang w:val="en-CA"/>
         </w:rPr>
-        <w:t>Text</w:t>
+        <w:tab/>
+        <w:t xml:space="preserve">The results show that as the number of generations increases, the optimal fitness value </w:t>
+      </w:r>
+      <w:r>
+        <w:rPr>
+          <w:lang w:val="en-CA"/>
+        </w:rPr>
+        <w:t>gets better</w:t>
+      </w:r>
+      <w:r>
+        <w:rPr>
+          <w:lang w:val="en-CA"/>
+        </w:rPr>
+        <w:t xml:space="preserve">. </w:t>
+      </w:r>
+      <w:r>
+        <w:rPr>
+          <w:lang w:val="en-CA"/>
+        </w:rPr>
+        <w:t xml:space="preserve">This makes sense because having more generations allows the program to generate more solutions that could be more optimal. </w:t>
+      </w:r>
+      <w:r>
+        <w:rPr>
+          <w:lang w:val="en-CA"/>
+        </w:rPr>
+        <w:t>More crossover and mutation instances occur, resulting in evaluating more solutions with the fitness function to find better final values.</w:t>
       </w:r>
     </w:p>
     <w:p>
@@ -5230,6 +5458,209 @@
     </w:p>
     <w:p>
       <w:pPr>
+        <w:ind w:left="0" w:firstLine="720"/>
+        <w:rPr>
+          <w:lang w:val="en-CA"/>
+        </w:rPr>
+      </w:pPr>
+      <w:r>
+        <w:rPr>
+          <w:lang w:val="en-CA"/>
+        </w:rPr>
+        <w:t>Experiments were done with two other population sizes:</w:t>
+      </w:r>
+    </w:p>
+    <w:tbl>
+      <w:tblPr>
+        <w:tblStyle w:val="TableGrid"/>
+        <w:tblW w:w="0" w:type="auto"/>
+        <w:tblLook w:val="04A0" w:firstRow="1" w:lastRow="0" w:firstColumn="1" w:lastColumn="0" w:noHBand="0" w:noVBand="1"/>
+      </w:tblPr>
+      <w:tblGrid>
+        <w:gridCol w:w="2748"/>
+        <w:gridCol w:w="2272"/>
+        <w:gridCol w:w="2058"/>
+        <w:gridCol w:w="2272"/>
+      </w:tblGrid>
+      <w:tr>
+        <w:tc>
+          <w:tcPr>
+            <w:tcW w:w="2748" w:type="dxa"/>
+            <w:vAlign w:val="center"/>
+          </w:tcPr>
+          <w:p>
+            <w:pPr>
+              <w:ind w:left="0"/>
+              <w:jc w:val="center"/>
+              <w:rPr>
+                <w:b/>
+                <w:bCs/>
+                <w:lang w:val="en-CA"/>
+              </w:rPr>
+            </w:pPr>
+            <w:r>
+              <w:rPr>
+                <w:b/>
+                <w:bCs/>
+                <w:lang w:val="en-CA"/>
+              </w:rPr>
+              <w:t>Population Size</w:t>
+            </w:r>
+          </w:p>
+        </w:tc>
+        <w:tc>
+          <w:tcPr>
+            <w:tcW w:w="2272" w:type="dxa"/>
+            <w:vAlign w:val="center"/>
+          </w:tcPr>
+          <w:p>
+            <w:pPr>
+              <w:ind w:left="0"/>
+              <w:jc w:val="center"/>
+              <w:rPr>
+                <w:lang w:val="en-CA"/>
+              </w:rPr>
+            </w:pPr>
+            <w:r>
+              <w:rPr>
+                <w:lang w:val="en-CA"/>
+              </w:rPr>
+              <w:t>10</w:t>
+            </w:r>
+          </w:p>
+        </w:tc>
+        <w:tc>
+          <w:tcPr>
+            <w:tcW w:w="2058" w:type="dxa"/>
+          </w:tcPr>
+          <w:p>
+            <w:pPr>
+              <w:ind w:left="0"/>
+              <w:jc w:val="center"/>
+              <w:rPr>
+                <w:lang w:val="en-CA"/>
+              </w:rPr>
+            </w:pPr>
+            <w:r>
+              <w:rPr>
+                <w:lang w:val="en-CA"/>
+              </w:rPr>
+              <w:t>50</w:t>
+            </w:r>
+          </w:p>
+        </w:tc>
+        <w:tc>
+          <w:tcPr>
+            <w:tcW w:w="2272" w:type="dxa"/>
+          </w:tcPr>
+          <w:p>
+            <w:pPr>
+              <w:ind w:left="0"/>
+              <w:jc w:val="center"/>
+              <w:rPr>
+                <w:lang w:val="en-CA"/>
+              </w:rPr>
+            </w:pPr>
+            <w:r>
+              <w:rPr>
+                <w:lang w:val="en-CA"/>
+              </w:rPr>
+              <w:t>80</w:t>
+            </w:r>
+          </w:p>
+        </w:tc>
+      </w:tr>
+      <w:tr>
+        <w:tc>
+          <w:tcPr>
+            <w:tcW w:w="2748" w:type="dxa"/>
+            <w:vAlign w:val="center"/>
+          </w:tcPr>
+          <w:p>
+            <w:pPr>
+              <w:ind w:left="0"/>
+              <w:jc w:val="center"/>
+              <w:rPr>
+                <w:b/>
+                <w:bCs/>
+                <w:lang w:val="en-CA"/>
+              </w:rPr>
+            </w:pPr>
+            <w:r>
+              <w:rPr>
+                <w:b/>
+                <w:bCs/>
+                <w:lang w:val="en-CA"/>
+              </w:rPr>
+              <w:t>Fitness</w:t>
+            </w:r>
+          </w:p>
+        </w:tc>
+        <w:tc>
+          <w:tcPr>
+            <w:tcW w:w="2272" w:type="dxa"/>
+            <w:vAlign w:val="center"/>
+          </w:tcPr>
+          <w:p>
+            <w:pPr>
+              <w:ind w:left="0"/>
+              <w:jc w:val="center"/>
+              <w:rPr>
+                <w:lang w:val="en-CA"/>
+              </w:rPr>
+            </w:pPr>
+            <w:r>
+              <w:rPr>
+                <w:lang w:val="en-CA"/>
+              </w:rPr>
+              <w:t>123.71</w:t>
+            </w:r>
+          </w:p>
+        </w:tc>
+        <w:tc>
+          <w:tcPr>
+            <w:tcW w:w="2058" w:type="dxa"/>
+          </w:tcPr>
+          <w:p>
+            <w:pPr>
+              <w:ind w:left="0"/>
+              <w:jc w:val="center"/>
+              <w:rPr>
+                <w:lang w:val="en-CA"/>
+              </w:rPr>
+            </w:pPr>
+            <w:r>
+              <w:rPr>
+                <w:lang w:val="en-CA"/>
+              </w:rPr>
+              <w:t>116.10</w:t>
+            </w:r>
+          </w:p>
+        </w:tc>
+        <w:tc>
+          <w:tcPr>
+            <w:tcW w:w="2272" w:type="dxa"/>
+          </w:tcPr>
+          <w:p>
+            <w:pPr>
+              <w:ind w:left="0"/>
+              <w:jc w:val="center"/>
+              <w:rPr>
+                <w:lang w:val="en-CA"/>
+              </w:rPr>
+            </w:pPr>
+            <w:r>
+              <w:rPr>
+                <w:lang w:val="en-CA"/>
+              </w:rPr>
+              <w:t>115.51</w:t>
+            </w:r>
+          </w:p>
+        </w:tc>
+      </w:tr>
+    </w:tbl>
+    <w:p>
+      <w:pPr>
         <w:ind w:left="0"/>
         <w:rPr>
           <w:lang w:val="en-CA"/>
@@ -5239,7 +5670,32 @@
         <w:rPr>
           <w:lang w:val="en-CA"/>
         </w:rPr>
-        <w:t>Text</w:t>
+        <w:tab/>
+        <w:t xml:space="preserve">The results show that as the population size increases, the optimal fitness value </w:t>
+      </w:r>
+      <w:r>
+        <w:rPr>
+          <w:lang w:val="en-CA"/>
+        </w:rPr>
+        <w:t>gets better</w:t>
+      </w:r>
+      <w:r>
+        <w:rPr>
+          <w:lang w:val="en-CA"/>
+        </w:rPr>
+        <w:t xml:space="preserve">. </w:t>
+      </w:r>
+      <w:r>
+        <w:rPr>
+          <w:lang w:val="en-CA"/>
+        </w:rPr>
+        <w:t xml:space="preserve">Similar to increasing the number of generations, this allows the program to evaluate more solutions and thus, have the chance at arriving at more optimal solutions. </w:t>
+      </w:r>
+      <w:r>
+        <w:rPr>
+          <w:lang w:val="en-CA"/>
+        </w:rPr>
+        <w:t>The trade-off for increasing the population size is an increase in the time and space usage, so although increasing the population size appears to be an obvious positive, one must consider the program’s time and space requirements.</w:t>
       </w:r>
     </w:p>
     <w:p>
@@ -5247,11 +5703,215 @@
         <w:pStyle w:val="Heading2"/>
       </w:pPr>
       <w:r>
+        <w:lastRenderedPageBreak/>
         <w:t>Modifying Crossover Probability</w:t>
       </w:r>
     </w:p>
     <w:p>
       <w:pPr>
+        <w:ind w:left="0" w:firstLine="720"/>
+        <w:rPr>
+          <w:lang w:val="en-CA"/>
+        </w:rPr>
+      </w:pPr>
+      <w:r>
+        <w:rPr>
+          <w:lang w:val="en-CA"/>
+        </w:rPr>
+        <w:t>Experiments were done with two different values for the crossover probabilities:</w:t>
+      </w:r>
+    </w:p>
+    <w:tbl>
+      <w:tblPr>
+        <w:tblStyle w:val="TableGrid"/>
+        <w:tblW w:w="0" w:type="auto"/>
+        <w:tblLook w:val="04A0" w:firstRow="1" w:lastRow="0" w:firstColumn="1" w:lastColumn="0" w:noHBand="0" w:noVBand="1"/>
+      </w:tblPr>
+      <w:tblGrid>
+        <w:gridCol w:w="2758"/>
+        <w:gridCol w:w="2269"/>
+        <w:gridCol w:w="2054"/>
+        <w:gridCol w:w="2269"/>
+      </w:tblGrid>
+      <w:tr>
+        <w:tc>
+          <w:tcPr>
+            <w:tcW w:w="2758" w:type="dxa"/>
+            <w:vAlign w:val="center"/>
+          </w:tcPr>
+          <w:p>
+            <w:pPr>
+              <w:ind w:left="0"/>
+              <w:jc w:val="center"/>
+              <w:rPr>
+                <w:b/>
+                <w:bCs/>
+                <w:lang w:val="en-CA"/>
+              </w:rPr>
+            </w:pPr>
+            <w:r>
+              <w:rPr>
+                <w:b/>
+                <w:bCs/>
+                <w:lang w:val="en-CA"/>
+              </w:rPr>
+              <w:t>Crossover Probability</w:t>
+            </w:r>
+          </w:p>
+        </w:tc>
+        <w:tc>
+          <w:tcPr>
+            <w:tcW w:w="2269" w:type="dxa"/>
+            <w:vAlign w:val="center"/>
+          </w:tcPr>
+          <w:p>
+            <w:pPr>
+              <w:ind w:left="0"/>
+              <w:jc w:val="center"/>
+              <w:rPr>
+                <w:lang w:val="en-CA"/>
+              </w:rPr>
+            </w:pPr>
+            <w:r>
+              <w:rPr>
+                <w:lang w:val="en-CA"/>
+              </w:rPr>
+              <w:t>0.4</w:t>
+            </w:r>
+          </w:p>
+        </w:tc>
+        <w:tc>
+          <w:tcPr>
+            <w:tcW w:w="2054" w:type="dxa"/>
+          </w:tcPr>
+          <w:p>
+            <w:pPr>
+              <w:ind w:left="0"/>
+              <w:jc w:val="center"/>
+              <w:rPr>
+                <w:lang w:val="en-CA"/>
+              </w:rPr>
+            </w:pPr>
+            <w:r>
+              <w:rPr>
+                <w:lang w:val="en-CA"/>
+              </w:rPr>
+              <w:t>0.6</w:t>
+            </w:r>
+          </w:p>
+        </w:tc>
+        <w:tc>
+          <w:tcPr>
+            <w:tcW w:w="2269" w:type="dxa"/>
+          </w:tcPr>
+          <w:p>
+            <w:pPr>
+              <w:ind w:left="0"/>
+              <w:jc w:val="center"/>
+              <w:rPr>
+                <w:lang w:val="en-CA"/>
+              </w:rPr>
+            </w:pPr>
+            <w:r>
+              <w:rPr>
+                <w:lang w:val="en-CA"/>
+              </w:rPr>
+              <w:t>0.8</w:t>
+            </w:r>
+          </w:p>
+        </w:tc>
+      </w:tr>
+      <w:tr>
+        <w:tc>
+          <w:tcPr>
+            <w:tcW w:w="2758" w:type="dxa"/>
+            <w:vAlign w:val="center"/>
+          </w:tcPr>
+          <w:p>
+            <w:pPr>
+              <w:ind w:left="0"/>
+              <w:jc w:val="center"/>
+              <w:rPr>
+                <w:b/>
+                <w:bCs/>
+                <w:lang w:val="en-CA"/>
+              </w:rPr>
+            </w:pPr>
+            <w:r>
+              <w:rPr>
+                <w:b/>
+                <w:bCs/>
+                <w:lang w:val="en-CA"/>
+              </w:rPr>
+              <w:t>Fitness</w:t>
+            </w:r>
+          </w:p>
+        </w:tc>
+        <w:tc>
+          <w:tcPr>
+            <w:tcW w:w="2269" w:type="dxa"/>
+            <w:vAlign w:val="center"/>
+          </w:tcPr>
+          <w:p>
+            <w:pPr>
+              <w:ind w:left="0"/>
+              <w:jc w:val="center"/>
+              <w:rPr>
+                <w:lang w:val="en-CA"/>
+              </w:rPr>
+            </w:pPr>
+            <w:r>
+              <w:rPr>
+                <w:lang w:val="en-CA"/>
+              </w:rPr>
+              <w:t>115.75</w:t>
+            </w:r>
+          </w:p>
+        </w:tc>
+        <w:tc>
+          <w:tcPr>
+            <w:tcW w:w="2054" w:type="dxa"/>
+          </w:tcPr>
+          <w:p>
+            <w:pPr>
+              <w:ind w:left="0"/>
+              <w:jc w:val="center"/>
+              <w:rPr>
+                <w:lang w:val="en-CA"/>
+              </w:rPr>
+            </w:pPr>
+            <w:r>
+              <w:rPr>
+                <w:lang w:val="en-CA"/>
+              </w:rPr>
+              <w:t>116.10</w:t>
+            </w:r>
+          </w:p>
+        </w:tc>
+        <w:tc>
+          <w:tcPr>
+            <w:tcW w:w="2269" w:type="dxa"/>
+          </w:tcPr>
+          <w:p>
+            <w:pPr>
+              <w:ind w:left="0"/>
+              <w:jc w:val="center"/>
+              <w:rPr>
+                <w:lang w:val="en-CA"/>
+              </w:rPr>
+            </w:pPr>
+            <w:r>
+              <w:rPr>
+                <w:lang w:val="en-CA"/>
+              </w:rPr>
+              <w:t>116.51</w:t>
+            </w:r>
+          </w:p>
+        </w:tc>
+      </w:tr>
+    </w:tbl>
+    <w:p>
+      <w:pPr>
         <w:ind w:left="0"/>
         <w:rPr>
           <w:lang w:val="en-CA"/>
@@ -5261,7 +5921,56 @@
         <w:rPr>
           <w:lang w:val="en-CA"/>
         </w:rPr>
-        <w:t>Text</w:t>
+        <w:tab/>
+        <w:t xml:space="preserve">The results show that as the crossover probability increases, the optimal fitness </w:t>
+      </w:r>
+      <w:r>
+        <w:rPr>
+          <w:lang w:val="en-CA"/>
+        </w:rPr>
+        <w:t xml:space="preserve">value </w:t>
+      </w:r>
+      <w:r>
+        <w:rPr>
+          <w:lang w:val="en-CA"/>
+        </w:rPr>
+        <w:t>becomes worse</w:t>
+      </w:r>
+      <w:r>
+        <w:rPr>
+          <w:lang w:val="en-CA"/>
+        </w:rPr>
+        <w:t xml:space="preserve">. </w:t>
+      </w:r>
+      <w:r>
+        <w:rPr>
+          <w:lang w:val="en-CA"/>
+        </w:rPr>
+        <w:t xml:space="preserve">This implies that focusing on </w:t>
+      </w:r>
+      <w:r>
+        <w:rPr>
+          <w:lang w:val="en-CA"/>
+        </w:rPr>
+        <w:t>exploring and</w:t>
+      </w:r>
+      <w:r>
+        <w:rPr>
+          <w:lang w:val="en-CA"/>
+        </w:rPr>
+        <w:t xml:space="preserve"> making big jumps to different areas of the search space, hinders its ability to find the optimal solution.</w:t>
+      </w:r>
+      <w:r>
+        <w:rPr>
+          <w:lang w:val="en-CA"/>
+        </w:rPr>
+        <w:t xml:space="preserve"> </w:t>
+      </w:r>
+      <w:r>
+        <w:rPr>
+          <w:lang w:val="en-CA"/>
+        </w:rPr>
+        <w:t>This could be because of how crossover is implemented, where all parameters get modified, which could lead it to stray away from more optimal solutions it was close to.</w:t>
       </w:r>
     </w:p>
     <w:p>
@@ -5274,16 +5983,227 @@
     </w:p>
     <w:p>
       <w:pPr>
+        <w:ind w:left="720"/>
+      </w:pPr>
+      <w:r>
+        <w:t>Experiments were done with two different values for the mutation probabilities:</w:t>
+      </w:r>
+    </w:p>
+    <w:tbl>
+      <w:tblPr>
+        <w:tblStyle w:val="TableGrid"/>
+        <w:tblW w:w="0" w:type="auto"/>
+        <w:tblLook w:val="04A0" w:firstRow="1" w:lastRow="0" w:firstColumn="1" w:lastColumn="0" w:noHBand="0" w:noVBand="1"/>
+      </w:tblPr>
+      <w:tblGrid>
+        <w:gridCol w:w="2758"/>
+        <w:gridCol w:w="2269"/>
+        <w:gridCol w:w="2054"/>
+        <w:gridCol w:w="2269"/>
+      </w:tblGrid>
+      <w:tr>
+        <w:tc>
+          <w:tcPr>
+            <w:tcW w:w="2758" w:type="dxa"/>
+            <w:vAlign w:val="center"/>
+          </w:tcPr>
+          <w:p>
+            <w:pPr>
+              <w:ind w:left="0"/>
+              <w:jc w:val="center"/>
+              <w:rPr>
+                <w:b/>
+                <w:bCs/>
+                <w:lang w:val="en-CA"/>
+              </w:rPr>
+            </w:pPr>
+            <w:r>
+              <w:rPr>
+                <w:b/>
+                <w:bCs/>
+                <w:lang w:val="en-CA"/>
+              </w:rPr>
+              <w:t>Mutation Probability</w:t>
+            </w:r>
+          </w:p>
+        </w:tc>
+        <w:tc>
+          <w:tcPr>
+            <w:tcW w:w="2269" w:type="dxa"/>
+            <w:vAlign w:val="center"/>
+          </w:tcPr>
+          <w:p>
+            <w:pPr>
+              <w:ind w:left="0"/>
+              <w:jc w:val="center"/>
+              <w:rPr>
+                <w:lang w:val="en-CA"/>
+              </w:rPr>
+            </w:pPr>
+            <w:r>
+              <w:rPr>
+                <w:lang w:val="en-CA"/>
+              </w:rPr>
+              <w:t>0.1</w:t>
+            </w:r>
+          </w:p>
+        </w:tc>
+        <w:tc>
+          <w:tcPr>
+            <w:tcW w:w="2054" w:type="dxa"/>
+          </w:tcPr>
+          <w:p>
+            <w:pPr>
+              <w:ind w:left="0"/>
+              <w:jc w:val="center"/>
+              <w:rPr>
+                <w:lang w:val="en-CA"/>
+              </w:rPr>
+            </w:pPr>
+            <w:r>
+              <w:rPr>
+                <w:lang w:val="en-CA"/>
+              </w:rPr>
+              <w:t>0.25</w:t>
+            </w:r>
+          </w:p>
+        </w:tc>
+        <w:tc>
+          <w:tcPr>
+            <w:tcW w:w="2269" w:type="dxa"/>
+          </w:tcPr>
+          <w:p>
+            <w:pPr>
+              <w:ind w:left="0"/>
+              <w:jc w:val="center"/>
+              <w:rPr>
+                <w:lang w:val="en-CA"/>
+              </w:rPr>
+            </w:pPr>
+            <w:r>
+              <w:rPr>
+                <w:lang w:val="en-CA"/>
+              </w:rPr>
+              <w:t>0.5</w:t>
+            </w:r>
+          </w:p>
+        </w:tc>
+      </w:tr>
+      <w:tr>
+        <w:tc>
+          <w:tcPr>
+            <w:tcW w:w="2758" w:type="dxa"/>
+            <w:vAlign w:val="center"/>
+          </w:tcPr>
+          <w:p>
+            <w:pPr>
+              <w:ind w:left="0"/>
+              <w:jc w:val="center"/>
+              <w:rPr>
+                <w:b/>
+                <w:bCs/>
+                <w:lang w:val="en-CA"/>
+              </w:rPr>
+            </w:pPr>
+            <w:r>
+              <w:rPr>
+                <w:b/>
+                <w:bCs/>
+                <w:lang w:val="en-CA"/>
+              </w:rPr>
+              <w:t>Fitness</w:t>
+            </w:r>
+          </w:p>
+        </w:tc>
+        <w:tc>
+          <w:tcPr>
+            <w:tcW w:w="2269" w:type="dxa"/>
+            <w:vAlign w:val="center"/>
+          </w:tcPr>
+          <w:p>
+            <w:pPr>
+              <w:ind w:left="0"/>
+              <w:jc w:val="center"/>
+              <w:rPr>
+                <w:lang w:val="en-CA"/>
+              </w:rPr>
+            </w:pPr>
+            <w:r>
+              <w:rPr>
+                <w:lang w:val="en-CA"/>
+              </w:rPr>
+              <w:t>116.60</w:t>
+            </w:r>
+          </w:p>
+        </w:tc>
+        <w:tc>
+          <w:tcPr>
+            <w:tcW w:w="2054" w:type="dxa"/>
+          </w:tcPr>
+          <w:p>
+            <w:pPr>
+              <w:ind w:left="0"/>
+              <w:jc w:val="center"/>
+              <w:rPr>
+                <w:lang w:val="en-CA"/>
+              </w:rPr>
+            </w:pPr>
+            <w:r>
+              <w:rPr>
+                <w:lang w:val="en-CA"/>
+              </w:rPr>
+              <w:t>116.10</w:t>
+            </w:r>
+          </w:p>
+        </w:tc>
+        <w:tc>
+          <w:tcPr>
+            <w:tcW w:w="2269" w:type="dxa"/>
+          </w:tcPr>
+          <w:p>
+            <w:pPr>
+              <w:ind w:left="0"/>
+              <w:jc w:val="center"/>
+              <w:rPr>
+                <w:lang w:val="en-CA"/>
+              </w:rPr>
+            </w:pPr>
+            <w:r>
+              <w:rPr>
+                <w:lang w:val="en-CA"/>
+              </w:rPr>
+              <w:t>115.79</w:t>
+            </w:r>
+          </w:p>
+        </w:tc>
+      </w:tr>
+    </w:tbl>
+    <w:p>
+      <w:pPr>
         <w:ind w:left="0"/>
       </w:pPr>
       <w:r>
-        <w:t>Text</w:t>
-      </w:r>
-    </w:p>
-    <w:p>
-      <w:pPr>
-        <w:ind w:left="0"/>
-      </w:pPr>
+        <w:tab/>
+        <w:t xml:space="preserve">The results show that as the mutation probability increases, the optimal fitness value </w:t>
+      </w:r>
+      <w:r>
+        <w:t>gets better</w:t>
+      </w:r>
+      <w:r>
+        <w:t xml:space="preserve">. </w:t>
+      </w:r>
+      <w:r>
+        <w:t xml:space="preserve">This implies that focusing on exploiting and staying near the parent by only creating random small diversions, helps its ability to find the optimal solution. </w:t>
+      </w:r>
+      <w:r>
+        <w:t xml:space="preserve">This is most likely due to how the mutation operator works, where it only modifies one of the parameters, </w:t>
+      </w:r>
+      <w:r>
+        <w:t xml:space="preserve">and in a way that more optimizes the solution, </w:t>
+      </w:r>
+      <w:r>
+        <w:t>keeping it close to what it was based on.</w:t>
+      </w:r>
       <w:r>
         <w:br w:type="page"/>
       </w:r>

</xml_diff>